<commit_message>
Agregados autores faltantes en trabajo de Máster Iván. Agregados Comentarios finales
</commit_message>
<xml_diff>
--- a/Revista JIREH/2024/Ensayo/Máster Iván González/Ensayo Currículo por Competencia RMZ-4-2024.docx
+++ b/Revista JIREH/2024/Ensayo/Máster Iván González/Ensayo Currículo por Competencia RMZ-4-2024.docx
@@ -12,13 +12,24 @@
           <w:szCs w:val="40"/>
         </w:rPr>
       </w:pPr>
-      <w:r>
+    </w:p>
+    <w:p>
+      <w:pPr>
+        <w:pStyle w:val="Ttulo"/>
         <w:rPr>
           <w:rFonts w:ascii="Verdana" w:eastAsia="Verdana" w:hAnsi="Verdana" w:cs="Verdana"/>
           <w:color w:val="002060"/>
           <w:sz w:val="40"/>
           <w:szCs w:val="40"/>
         </w:rPr>
+      </w:pPr>
+      <w:r>
+        <w:rPr>
+          <w:rFonts w:ascii="Verdana" w:eastAsia="Verdana" w:hAnsi="Verdana" w:cs="Verdana"/>
+          <w:color w:val="002060"/>
+          <w:sz w:val="40"/>
+          <w:szCs w:val="40"/>
+        </w:rPr>
         <w:t>CURRÍCULO POR COMPETENCIAS</w:t>
       </w:r>
     </w:p>
@@ -28,6 +39,744 @@
         <w:rPr>
           <w:rFonts w:ascii="Verdana" w:eastAsia="Verdana" w:hAnsi="Verdana" w:cs="Verdana"/>
           <w:sz w:val="20"/>
+        </w:rPr>
+      </w:pPr>
+    </w:p>
+    <w:p>
+      <w:pPr>
+        <w:pStyle w:val="Ttulo2"/>
+        <w:spacing w:before="0" w:line="240" w:lineRule="auto"/>
+        <w:jc w:val="right"/>
+        <w:rPr>
+          <w:rFonts w:ascii="Verdana" w:hAnsi="Verdana" w:cs="Times New Roman"/>
+          <w:b/>
+          <w:color w:val="002060"/>
+          <w:sz w:val="20"/>
+          <w:szCs w:val="20"/>
+        </w:rPr>
+      </w:pPr>
+      <w:r>
+        <w:rPr>
+          <w:rFonts w:ascii="Verdana" w:hAnsi="Verdana" w:cs="Times New Roman"/>
+          <w:b/>
+          <w:color w:val="002060"/>
+          <w:sz w:val="20"/>
+          <w:szCs w:val="20"/>
+        </w:rPr>
+        <w:t>Iván González Sandoval</w:t>
+      </w:r>
+    </w:p>
+    <w:p>
+      <w:pPr>
+        <w:spacing w:after="0" w:line="240" w:lineRule="auto"/>
+        <w:jc w:val="right"/>
+        <w:rPr>
+          <w:rFonts w:ascii="Verdana" w:hAnsi="Verdana"/>
+          <w:i/>
+          <w:iCs/>
+        </w:rPr>
+      </w:pPr>
+      <w:r>
+        <w:rPr>
+          <w:rFonts w:ascii="Verdana" w:hAnsi="Verdana"/>
+          <w:i/>
+          <w:iCs/>
+        </w:rPr>
+        <w:t xml:space="preserve">Máster en </w:t>
+      </w:r>
+      <w:r>
+        <w:rPr>
+          <w:rFonts w:ascii="Verdana" w:hAnsi="Verdana"/>
+          <w:i/>
+          <w:iCs/>
+        </w:rPr>
+        <w:t>D</w:t>
+      </w:r>
+      <w:r>
+        <w:rPr>
+          <w:rFonts w:ascii="Verdana" w:hAnsi="Verdana"/>
+          <w:i/>
+          <w:iCs/>
+        </w:rPr>
+        <w:t xml:space="preserve">ocencia con </w:t>
+      </w:r>
+      <w:r>
+        <w:rPr>
+          <w:rFonts w:ascii="Verdana" w:hAnsi="Verdana"/>
+          <w:i/>
+          <w:iCs/>
+        </w:rPr>
+        <w:t>É</w:t>
+      </w:r>
+      <w:r>
+        <w:rPr>
+          <w:rFonts w:ascii="Verdana" w:hAnsi="Verdana"/>
+          <w:i/>
+          <w:iCs/>
+        </w:rPr>
+        <w:t xml:space="preserve">nfasis en </w:t>
+      </w:r>
+      <w:r>
+        <w:rPr>
+          <w:rFonts w:ascii="Verdana" w:hAnsi="Verdana"/>
+          <w:i/>
+          <w:iCs/>
+        </w:rPr>
+        <w:t>C</w:t>
+      </w:r>
+      <w:r>
+        <w:rPr>
+          <w:rFonts w:ascii="Verdana" w:hAnsi="Verdana"/>
+          <w:i/>
+          <w:iCs/>
+        </w:rPr>
+        <w:t>urrículo</w:t>
+      </w:r>
+    </w:p>
+    <w:p>
+      <w:pPr>
+        <w:spacing w:after="0" w:line="240" w:lineRule="auto"/>
+        <w:jc w:val="right"/>
+        <w:rPr>
+          <w:rFonts w:ascii="Verdana" w:hAnsi="Verdana"/>
+          <w:i/>
+          <w:iCs/>
+        </w:rPr>
+      </w:pPr>
+      <w:hyperlink r:id="rId9" w:history="1">
+        <w:r>
+          <w:rPr>
+            <w:rStyle w:val="Hipervnculo"/>
+            <w:rFonts w:ascii="Verdana" w:hAnsi="Verdana"/>
+            <w:i/>
+            <w:iCs/>
+          </w:rPr>
+          <w:t>prof.igonzalezs@uml.edu.ni</w:t>
+        </w:r>
+      </w:hyperlink>
+    </w:p>
+    <w:p>
+      <w:pPr>
+        <w:spacing w:after="0" w:line="240" w:lineRule="auto"/>
+        <w:jc w:val="right"/>
+        <w:rPr>
+          <w:rFonts w:ascii="Verdana" w:hAnsi="Verdana"/>
+          <w:i/>
+          <w:iCs/>
+        </w:rPr>
+      </w:pPr>
+      <w:r>
+        <w:rPr>
+          <w:rFonts w:ascii="Verdana" w:hAnsi="Verdana"/>
+          <w:i/>
+          <w:iCs/>
+        </w:rPr>
+        <w:t>Universidad Martín Lutero</w:t>
+      </w:r>
+    </w:p>
+    <w:p>
+      <w:pPr>
+        <w:spacing w:after="0" w:line="240" w:lineRule="auto"/>
+        <w:jc w:val="right"/>
+        <w:rPr>
+          <w:rFonts w:ascii="Verdana" w:hAnsi="Verdana"/>
+          <w:i/>
+          <w:iCs/>
+        </w:rPr>
+      </w:pPr>
+    </w:p>
+    <w:p>
+      <w:pPr>
+        <w:pStyle w:val="Ttulo2"/>
+        <w:spacing w:before="0" w:line="240" w:lineRule="auto"/>
+        <w:jc w:val="right"/>
+        <w:rPr>
+          <w:rFonts w:ascii="Verdana" w:hAnsi="Verdana" w:cs="Times New Roman"/>
+          <w:b/>
+          <w:color w:val="002060"/>
+          <w:sz w:val="20"/>
+          <w:szCs w:val="20"/>
+        </w:rPr>
+      </w:pPr>
+      <w:r>
+        <w:rPr>
+          <w:rFonts w:ascii="Verdana" w:hAnsi="Verdana" w:cs="Times New Roman"/>
+          <w:b/>
+          <w:color w:val="002060"/>
+          <w:sz w:val="20"/>
+          <w:szCs w:val="20"/>
+        </w:rPr>
+        <w:t>Deyra Karina Dávila Lanuza</w:t>
+      </w:r>
+    </w:p>
+    <w:p>
+      <w:pPr>
+        <w:spacing w:after="0" w:line="240" w:lineRule="auto"/>
+        <w:jc w:val="right"/>
+        <w:rPr>
+          <w:rFonts w:ascii="Verdana" w:hAnsi="Verdana"/>
+          <w:i/>
+          <w:iCs/>
+        </w:rPr>
+      </w:pPr>
+      <w:r>
+        <w:rPr>
+          <w:rFonts w:ascii="Verdana" w:hAnsi="Verdana"/>
+          <w:i/>
+          <w:iCs/>
+        </w:rPr>
+        <w:t>Ingeniera de Sistemas</w:t>
+      </w:r>
+    </w:p>
+    <w:p>
+      <w:pPr>
+        <w:spacing w:after="0" w:line="240" w:lineRule="auto"/>
+        <w:jc w:val="right"/>
+        <w:rPr>
+          <w:rFonts w:ascii="Verdana" w:hAnsi="Verdana"/>
+          <w:i/>
+          <w:iCs/>
+        </w:rPr>
+      </w:pPr>
+      <w:hyperlink r:id="rId10" w:history="1">
+        <w:r>
+          <w:rPr>
+            <w:rStyle w:val="Hipervnculo"/>
+            <w:rFonts w:ascii="Verdana" w:hAnsi="Verdana"/>
+            <w:i/>
+            <w:iCs/>
+          </w:rPr>
+          <w:t>prof.dkdavilal0201@uml.edu.ni</w:t>
+        </w:r>
+      </w:hyperlink>
+    </w:p>
+    <w:p>
+      <w:pPr>
+        <w:spacing w:after="0" w:line="240" w:lineRule="auto"/>
+        <w:jc w:val="right"/>
+        <w:rPr>
+          <w:rFonts w:ascii="Verdana" w:hAnsi="Verdana"/>
+          <w:i/>
+          <w:iCs/>
+        </w:rPr>
+      </w:pPr>
+      <w:r>
+        <w:rPr>
+          <w:rFonts w:ascii="Verdana" w:hAnsi="Verdana"/>
+          <w:i/>
+          <w:iCs/>
+        </w:rPr>
+        <w:t>Universidad Martín Lutero</w:t>
+      </w:r>
+    </w:p>
+    <w:p>
+      <w:pPr>
+        <w:spacing w:after="0" w:line="240" w:lineRule="auto"/>
+        <w:jc w:val="right"/>
+        <w:rPr>
+          <w:rFonts w:ascii="Verdana" w:hAnsi="Verdana"/>
+          <w:i/>
+          <w:iCs/>
+        </w:rPr>
+      </w:pPr>
+    </w:p>
+    <w:p>
+      <w:pPr>
+        <w:pStyle w:val="Ttulo2"/>
+        <w:spacing w:before="0" w:line="240" w:lineRule="auto"/>
+        <w:ind w:firstLine="720"/>
+        <w:jc w:val="right"/>
+        <w:rPr>
+          <w:rFonts w:ascii="Verdana" w:hAnsi="Verdana" w:cs="Times New Roman"/>
+          <w:b/>
+          <w:color w:val="002060"/>
+          <w:sz w:val="20"/>
+          <w:szCs w:val="20"/>
+        </w:rPr>
+      </w:pPr>
+      <w:r>
+        <w:rPr>
+          <w:rFonts w:ascii="Verdana" w:hAnsi="Verdana" w:cs="Times New Roman"/>
+          <w:b/>
+          <w:color w:val="002060"/>
+          <w:sz w:val="20"/>
+          <w:szCs w:val="20"/>
+        </w:rPr>
+        <w:t>Francisco Aristóteles Arana Toruño</w:t>
+      </w:r>
+    </w:p>
+    <w:p>
+      <w:pPr>
+        <w:spacing w:after="0" w:line="240" w:lineRule="auto"/>
+        <w:jc w:val="right"/>
+        <w:rPr>
+          <w:rFonts w:ascii="Verdana" w:hAnsi="Verdana"/>
+          <w:i/>
+          <w:iCs/>
+        </w:rPr>
+      </w:pPr>
+      <w:r>
+        <w:rPr>
+          <w:rFonts w:ascii="Verdana" w:hAnsi="Verdana"/>
+          <w:i/>
+          <w:iCs/>
+        </w:rPr>
+        <w:t xml:space="preserve">Profesor Superior en Teología con </w:t>
+      </w:r>
+      <w:r>
+        <w:rPr>
+          <w:rFonts w:ascii="Verdana" w:hAnsi="Verdana"/>
+          <w:i/>
+          <w:iCs/>
+        </w:rPr>
+        <w:t>M</w:t>
+      </w:r>
+      <w:r>
+        <w:rPr>
+          <w:rFonts w:ascii="Verdana" w:hAnsi="Verdana"/>
+          <w:i/>
+          <w:iCs/>
+        </w:rPr>
+        <w:t xml:space="preserve">ención </w:t>
+      </w:r>
+      <w:r>
+        <w:rPr>
+          <w:rFonts w:ascii="Verdana" w:hAnsi="Verdana"/>
+          <w:i/>
+          <w:iCs/>
+        </w:rPr>
+        <w:t>D</w:t>
+      </w:r>
+      <w:r>
+        <w:rPr>
+          <w:rFonts w:ascii="Verdana" w:hAnsi="Verdana"/>
+          <w:i/>
+          <w:iCs/>
+        </w:rPr>
+        <w:t xml:space="preserve">esarrollo </w:t>
+      </w:r>
+      <w:r>
+        <w:rPr>
+          <w:rFonts w:ascii="Verdana" w:hAnsi="Verdana"/>
+          <w:i/>
+          <w:iCs/>
+        </w:rPr>
+        <w:t>I</w:t>
+      </w:r>
+      <w:r>
+        <w:rPr>
+          <w:rFonts w:ascii="Verdana" w:hAnsi="Verdana"/>
+          <w:i/>
+          <w:iCs/>
+        </w:rPr>
+        <w:t>ntegral</w:t>
+      </w:r>
+      <w:r>
+        <w:rPr>
+          <w:rFonts w:ascii="Verdana" w:hAnsi="Verdana"/>
+          <w:i/>
+          <w:iCs/>
+        </w:rPr>
+        <w:t xml:space="preserve"> H</w:t>
+      </w:r>
+      <w:r>
+        <w:rPr>
+          <w:rFonts w:ascii="Verdana" w:hAnsi="Verdana"/>
+          <w:i/>
+          <w:iCs/>
+        </w:rPr>
+        <w:t>umano</w:t>
+      </w:r>
+    </w:p>
+    <w:p>
+      <w:pPr>
+        <w:spacing w:after="0" w:line="240" w:lineRule="auto"/>
+        <w:jc w:val="right"/>
+        <w:rPr>
+          <w:rFonts w:ascii="Verdana" w:hAnsi="Verdana"/>
+          <w:i/>
+          <w:iCs/>
+        </w:rPr>
+      </w:pPr>
+      <w:hyperlink r:id="rId11" w:history="1">
+        <w:r>
+          <w:rPr>
+            <w:rStyle w:val="Hipervnculo"/>
+            <w:rFonts w:ascii="Verdana" w:hAnsi="Verdana"/>
+            <w:i/>
+            <w:iCs/>
+          </w:rPr>
+          <w:t>prof.faranat@uml.edu.ni</w:t>
+        </w:r>
+      </w:hyperlink>
+    </w:p>
+    <w:p>
+      <w:pPr>
+        <w:spacing w:after="0" w:line="240" w:lineRule="auto"/>
+        <w:jc w:val="right"/>
+        <w:rPr>
+          <w:rFonts w:ascii="Verdana" w:hAnsi="Verdana"/>
+          <w:i/>
+          <w:iCs/>
+        </w:rPr>
+      </w:pPr>
+      <w:r>
+        <w:rPr>
+          <w:rFonts w:ascii="Verdana" w:hAnsi="Verdana"/>
+          <w:i/>
+          <w:iCs/>
+        </w:rPr>
+        <w:t>Universidad Martín Lutero</w:t>
+      </w:r>
+    </w:p>
+    <w:p>
+      <w:pPr>
+        <w:spacing w:after="0" w:line="240" w:lineRule="auto"/>
+        <w:jc w:val="right"/>
+        <w:rPr>
+          <w:rFonts w:ascii="Verdana" w:hAnsi="Verdana"/>
+          <w:i/>
+          <w:iCs/>
+        </w:rPr>
+      </w:pPr>
+    </w:p>
+    <w:p>
+      <w:pPr>
+        <w:spacing w:after="0" w:line="240" w:lineRule="auto"/>
+        <w:rPr>
+          <w:rFonts w:ascii="Verdana" w:hAnsi="Verdana" w:cs="Arial"/>
+          <w:b/>
+          <w:iCs/>
+          <w:color w:val="auto"/>
+          <w:lang w:val="es-CO"/>
+        </w:rPr>
+      </w:pPr>
+      <w:r>
+        <w:rPr>
+          <w:noProof/>
+        </w:rPr>
+        <mc:AlternateContent>
+          <mc:Choice Requires="wps">
+            <w:drawing>
+              <wp:anchor distT="0" distB="0" distL="114300" distR="114300" simplePos="0" relativeHeight="251659264" behindDoc="0" locked="0" layoutInCell="1" allowOverlap="1" wp14:anchorId="2AD98BD9" wp14:editId="756A74D9">
+                <wp:simplePos x="0" y="0"/>
+                <wp:positionH relativeFrom="column">
+                  <wp:posOffset>3341370</wp:posOffset>
+                </wp:positionH>
+                <wp:positionV relativeFrom="paragraph">
+                  <wp:posOffset>146685</wp:posOffset>
+                </wp:positionV>
+                <wp:extent cx="2266950" cy="733425"/>
+                <wp:effectExtent l="0" t="0" r="19050" b="28575"/>
+                <wp:wrapNone/>
+                <wp:docPr id="5" name="Cuadro de texto 1"/>
+                <wp:cNvGraphicFramePr/>
+                <a:graphic xmlns:a="http://schemas.openxmlformats.org/drawingml/2006/main">
+                  <a:graphicData uri="http://schemas.microsoft.com/office/word/2010/wordprocessingShape">
+                    <wps:wsp>
+                      <wps:cNvSpPr txBox="1"/>
+                      <wps:spPr>
+                        <a:xfrm>
+                          <a:off x="0" y="0"/>
+                          <a:ext cx="2266950" cy="733425"/>
+                        </a:xfrm>
+                        <a:prstGeom prst="rect">
+                          <a:avLst/>
+                        </a:prstGeom>
+                        <a:solidFill>
+                          <a:schemeClr val="lt1"/>
+                        </a:solidFill>
+                        <a:ln w="6350">
+                          <a:solidFill>
+                            <a:prstClr val="black"/>
+                          </a:solidFill>
+                        </a:ln>
+                      </wps:spPr>
+                      <wps:txbx>
+                        <w:txbxContent>
+                          <w:p>
+                            <w:pPr>
+                              <w:spacing w:after="0" w:line="240" w:lineRule="auto"/>
+                              <w:rPr>
+                                <w:rFonts w:ascii="Verdana" w:hAnsi="Verdana"/>
+                                <w:iCs/>
+                              </w:rPr>
+                            </w:pPr>
+                            <w:r>
+                              <w:rPr>
+                                <w:rFonts w:ascii="Verdana" w:hAnsi="Verdana"/>
+                                <w:iCs/>
+                              </w:rPr>
+                              <w:t xml:space="preserve">Recibido: </w:t>
+                            </w:r>
+                            <w:proofErr w:type="spellStart"/>
+                            <w:r>
+                              <w:rPr>
+                                <w:rFonts w:ascii="Verdana" w:hAnsi="Verdana"/>
+                                <w:iCs/>
+                              </w:rPr>
+                              <w:t>yy</w:t>
+                            </w:r>
+                            <w:proofErr w:type="spellEnd"/>
+                            <w:r>
+                              <w:rPr>
+                                <w:rFonts w:ascii="Verdana" w:hAnsi="Verdana"/>
+                                <w:iCs/>
+                              </w:rPr>
+                              <w:t xml:space="preserve"> de abril de 202y. Aceptado: </w:t>
+                            </w:r>
+                            <w:proofErr w:type="spellStart"/>
+                            <w:r>
+                              <w:rPr>
+                                <w:rFonts w:ascii="Verdana" w:hAnsi="Verdana"/>
+                                <w:iCs/>
+                              </w:rPr>
+                              <w:t>yy</w:t>
+                            </w:r>
+                            <w:proofErr w:type="spellEnd"/>
+                            <w:r>
+                              <w:rPr>
+                                <w:rFonts w:ascii="Verdana" w:hAnsi="Verdana"/>
+                                <w:iCs/>
+                              </w:rPr>
+                              <w:t xml:space="preserve"> de Junio de 202y</w:t>
+                            </w:r>
+                          </w:p>
+                          <w:p>
+                            <w:pPr>
+                              <w:pStyle w:val="Textonotapie"/>
+                              <w:rPr>
+                                <w:rFonts w:ascii="Verdana" w:hAnsi="Verdana"/>
+                                <w:i/>
+                                <w:sz w:val="20"/>
+                                <w:szCs w:val="20"/>
+                                <w:lang w:val="en-US"/>
+                              </w:rPr>
+                            </w:pPr>
+                            <w:r>
+                              <w:rPr>
+                                <w:rFonts w:ascii="Verdana" w:hAnsi="Verdana"/>
+                                <w:i/>
+                                <w:sz w:val="20"/>
+                                <w:szCs w:val="20"/>
+                                <w:lang w:val="en-US"/>
+                              </w:rPr>
+                              <w:t xml:space="preserve">Received: April </w:t>
+                            </w:r>
+                            <w:proofErr w:type="spellStart"/>
+                            <w:r>
+                              <w:rPr>
+                                <w:rFonts w:ascii="Verdana" w:hAnsi="Verdana"/>
+                                <w:i/>
+                                <w:sz w:val="20"/>
+                                <w:szCs w:val="20"/>
+                                <w:lang w:val="en-US"/>
+                              </w:rPr>
+                              <w:t>yy</w:t>
+                            </w:r>
+                            <w:proofErr w:type="spellEnd"/>
+                            <w:r>
+                              <w:rPr>
+                                <w:rFonts w:ascii="Verdana" w:hAnsi="Verdana"/>
+                                <w:i/>
+                                <w:sz w:val="20"/>
+                                <w:szCs w:val="20"/>
+                                <w:lang w:val="en-US"/>
+                              </w:rPr>
+                              <w:t xml:space="preserve">, 202y     Accepted: June </w:t>
+                            </w:r>
+                            <w:proofErr w:type="spellStart"/>
+                            <w:r>
+                              <w:rPr>
+                                <w:rFonts w:ascii="Verdana" w:hAnsi="Verdana"/>
+                                <w:i/>
+                                <w:sz w:val="20"/>
+                                <w:szCs w:val="20"/>
+                                <w:lang w:val="en-US"/>
+                              </w:rPr>
+                              <w:t>yy</w:t>
+                            </w:r>
+                            <w:proofErr w:type="spellEnd"/>
+                            <w:r>
+                              <w:rPr>
+                                <w:rFonts w:ascii="Verdana" w:hAnsi="Verdana"/>
+                                <w:i/>
+                                <w:sz w:val="20"/>
+                                <w:szCs w:val="20"/>
+                                <w:lang w:val="en-US"/>
+                              </w:rPr>
+                              <w:t>, 202y</w:t>
+                            </w:r>
+                          </w:p>
+                          <w:p/>
+                        </w:txbxContent>
+                      </wps:txbx>
+                      <wps:bodyPr rot="0" spcFirstLastPara="0" vertOverflow="clip" horzOverflow="clip" vert="horz" wrap="square" lIns="91440" tIns="45720" rIns="91440" bIns="45720" numCol="1" spcCol="0" rtlCol="0" fromWordArt="0" anchor="t" anchorCtr="0" forceAA="0" compatLnSpc="1">
+                        <a:prstTxWarp prst="textNoShape">
+                          <a:avLst/>
+                        </a:prstTxWarp>
+                        <a:noAutofit/>
+                      </wps:bodyPr>
+                    </wps:wsp>
+                  </a:graphicData>
+                </a:graphic>
+                <wp14:sizeRelH relativeFrom="margin">
+                  <wp14:pctWidth>0</wp14:pctWidth>
+                </wp14:sizeRelH>
+                <wp14:sizeRelV relativeFrom="margin">
+                  <wp14:pctHeight>0</wp14:pctHeight>
+                </wp14:sizeRelV>
+              </wp:anchor>
+            </w:drawing>
+          </mc:Choice>
+          <mc:Fallback>
+            <w:pict>
+              <v:shapetype w14:anchorId="2AD98BD9" id="_x0000_t202" coordsize="21600,21600" o:spt="202" path="m,l,21600r21600,l21600,xe">
+                <v:stroke joinstyle="miter"/>
+                <v:path gradientshapeok="t" o:connecttype="rect"/>
+              </v:shapetype>
+              <v:shape id="Cuadro de texto 1" o:spid="_x0000_s1026" type="#_x0000_t202" style="position:absolute;margin-left:263.1pt;margin-top:11.55pt;width:178.5pt;height:57.75pt;z-index:251659264;visibility:visible;mso-wrap-style:square;mso-width-percent:0;mso-height-percent:0;mso-wrap-distance-left:9pt;mso-wrap-distance-top:0;mso-wrap-distance-right:9pt;mso-wrap-distance-bottom:0;mso-position-horizontal:absolute;mso-position-horizontal-relative:text;mso-position-vertical:absolute;mso-position-vertical-relative:text;mso-width-percent:0;mso-height-percent:0;mso-width-relative:margin;mso-height-relative:margin;v-text-anchor:top" o:gfxdata="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" fillcolor="white [3201]" strokeweight=".5pt">
+                <v:textbox>
+                  <w:txbxContent>
+                    <w:p>
+                      <w:pPr>
+                        <w:spacing w:after="0" w:line="240" w:lineRule="auto"/>
+                        <w:rPr>
+                          <w:rFonts w:ascii="Verdana" w:hAnsi="Verdana"/>
+                          <w:iCs/>
+                        </w:rPr>
+                      </w:pPr>
+                      <w:r>
+                        <w:rPr>
+                          <w:rFonts w:ascii="Verdana" w:hAnsi="Verdana"/>
+                          <w:iCs/>
+                        </w:rPr>
+                        <w:t xml:space="preserve">Recibido: </w:t>
+                      </w:r>
+                      <w:proofErr w:type="spellStart"/>
+                      <w:r>
+                        <w:rPr>
+                          <w:rFonts w:ascii="Verdana" w:hAnsi="Verdana"/>
+                          <w:iCs/>
+                        </w:rPr>
+                        <w:t>yy</w:t>
+                      </w:r>
+                      <w:proofErr w:type="spellEnd"/>
+                      <w:r>
+                        <w:rPr>
+                          <w:rFonts w:ascii="Verdana" w:hAnsi="Verdana"/>
+                          <w:iCs/>
+                        </w:rPr>
+                        <w:t xml:space="preserve"> de abril de 202y. Aceptado: </w:t>
+                      </w:r>
+                      <w:proofErr w:type="spellStart"/>
+                      <w:r>
+                        <w:rPr>
+                          <w:rFonts w:ascii="Verdana" w:hAnsi="Verdana"/>
+                          <w:iCs/>
+                        </w:rPr>
+                        <w:t>yy</w:t>
+                      </w:r>
+                      <w:proofErr w:type="spellEnd"/>
+                      <w:r>
+                        <w:rPr>
+                          <w:rFonts w:ascii="Verdana" w:hAnsi="Verdana"/>
+                          <w:iCs/>
+                        </w:rPr>
+                        <w:t xml:space="preserve"> de Junio de 202y</w:t>
+                      </w:r>
+                    </w:p>
+                    <w:p>
+                      <w:pPr>
+                        <w:pStyle w:val="Textonotapie"/>
+                        <w:rPr>
+                          <w:rFonts w:ascii="Verdana" w:hAnsi="Verdana"/>
+                          <w:i/>
+                          <w:sz w:val="20"/>
+                          <w:szCs w:val="20"/>
+                          <w:lang w:val="en-US"/>
+                        </w:rPr>
+                      </w:pPr>
+                      <w:r>
+                        <w:rPr>
+                          <w:rFonts w:ascii="Verdana" w:hAnsi="Verdana"/>
+                          <w:i/>
+                          <w:sz w:val="20"/>
+                          <w:szCs w:val="20"/>
+                          <w:lang w:val="en-US"/>
+                        </w:rPr>
+                        <w:t xml:space="preserve">Received: April </w:t>
+                      </w:r>
+                      <w:proofErr w:type="spellStart"/>
+                      <w:r>
+                        <w:rPr>
+                          <w:rFonts w:ascii="Verdana" w:hAnsi="Verdana"/>
+                          <w:i/>
+                          <w:sz w:val="20"/>
+                          <w:szCs w:val="20"/>
+                          <w:lang w:val="en-US"/>
+                        </w:rPr>
+                        <w:t>yy</w:t>
+                      </w:r>
+                      <w:proofErr w:type="spellEnd"/>
+                      <w:r>
+                        <w:rPr>
+                          <w:rFonts w:ascii="Verdana" w:hAnsi="Verdana"/>
+                          <w:i/>
+                          <w:sz w:val="20"/>
+                          <w:szCs w:val="20"/>
+                          <w:lang w:val="en-US"/>
+                        </w:rPr>
+                        <w:t xml:space="preserve">, 202y     Accepted: June </w:t>
+                      </w:r>
+                      <w:proofErr w:type="spellStart"/>
+                      <w:r>
+                        <w:rPr>
+                          <w:rFonts w:ascii="Verdana" w:hAnsi="Verdana"/>
+                          <w:i/>
+                          <w:sz w:val="20"/>
+                          <w:szCs w:val="20"/>
+                          <w:lang w:val="en-US"/>
+                        </w:rPr>
+                        <w:t>yy</w:t>
+                      </w:r>
+                      <w:proofErr w:type="spellEnd"/>
+                      <w:r>
+                        <w:rPr>
+                          <w:rFonts w:ascii="Verdana" w:hAnsi="Verdana"/>
+                          <w:i/>
+                          <w:sz w:val="20"/>
+                          <w:szCs w:val="20"/>
+                          <w:lang w:val="en-US"/>
+                        </w:rPr>
+                        <w:t>, 202y</w:t>
+                      </w:r>
+                    </w:p>
+                    <w:p/>
+                  </w:txbxContent>
+                </v:textbox>
+              </v:shape>
+            </w:pict>
+          </mc:Fallback>
+        </mc:AlternateContent>
+      </w:r>
+    </w:p>
+    <w:p>
+      <w:pPr>
+        <w:pStyle w:val="Ttulo6"/>
+        <w:jc w:val="both"/>
+        <w:rPr>
+          <w:rFonts w:ascii="Verdana" w:hAnsi="Verdana" w:cs="Arial"/>
+          <w:i/>
+          <w:iCs/>
+          <w:color w:val="auto"/>
+        </w:rPr>
+      </w:pPr>
+    </w:p>
+    <w:p>
+      <w:pPr>
+        <w:rPr>
+          <w:lang w:val="pt-BR"/>
         </w:rPr>
       </w:pPr>
     </w:p>
@@ -274,6 +1023,7 @@
           <w:rFonts w:ascii="Verdana" w:eastAsia="Verdana" w:hAnsi="Verdana" w:cs="Verdana"/>
           <w:color w:val="000000"/>
         </w:rPr>
+        <w:lastRenderedPageBreak/>
         <w:t xml:space="preserve">También es importante para evaluar de manera efectiva el progreso y el logro </w:t>
       </w:r>
       <w:r>
@@ -440,41 +1190,6 @@
         </w:rPr>
         <w:t>Currículo, Competencias, Aprendizaje, Evaluación, Conocimiento teórico</w:t>
       </w:r>
-    </w:p>
-    <w:p>
-      <w:pPr>
-        <w:rPr>
-          <w:rFonts w:ascii="Verdana" w:eastAsia="Verdana" w:hAnsi="Verdana" w:cs="Verdana"/>
-        </w:rPr>
-      </w:pPr>
-    </w:p>
-    <w:p>
-      <w:pPr>
-        <w:rPr>
-          <w:rFonts w:ascii="Verdana" w:eastAsia="Verdana" w:hAnsi="Verdana" w:cs="Verdana"/>
-        </w:rPr>
-      </w:pPr>
-    </w:p>
-    <w:p>
-      <w:pPr>
-        <w:rPr>
-          <w:rFonts w:ascii="Verdana" w:eastAsia="Verdana" w:hAnsi="Verdana" w:cs="Verdana"/>
-        </w:rPr>
-      </w:pPr>
-    </w:p>
-    <w:p>
-      <w:pPr>
-        <w:rPr>
-          <w:rFonts w:ascii="Verdana" w:eastAsia="Verdana" w:hAnsi="Verdana" w:cs="Verdana"/>
-        </w:rPr>
-      </w:pPr>
-    </w:p>
-    <w:p>
-      <w:pPr>
-        <w:rPr>
-          <w:rFonts w:ascii="Verdana" w:eastAsia="Verdana" w:hAnsi="Verdana" w:cs="Verdana"/>
-        </w:rPr>
-      </w:pPr>
     </w:p>
     <w:p>
       <w:pPr>
@@ -539,7 +1254,6 @@
           <w:lang w:val="en-US"/>
         </w:rPr>
       </w:pPr>
-      <w:proofErr w:type="spellStart"/>
       <w:r>
         <w:rPr>
           <w:rFonts w:ascii="Verdana" w:hAnsi="Verdana"/>
@@ -547,29 +1261,32 @@
           <w:color w:val="auto"/>
           <w:lang w:val="en-US"/>
         </w:rPr>
-        <w:t>This</w:t>
-      </w:r>
-      <w:proofErr w:type="spellEnd"/>
-      <w:r>
+        <w:t>This essay aims to inform learners about current trends and educational models that use methodologies targeting the improvement of human talent performance, which transfer knowledge and develop learning skills</w:t>
+      </w:r>
+    </w:p>
+    <w:p>
+      <w:pPr>
+        <w:spacing w:after="0"/>
+        <w:jc w:val="both"/>
         <w:rPr>
           <w:rFonts w:ascii="Verdana" w:hAnsi="Verdana"/>
           <w:i/>
           <w:color w:val="auto"/>
           <w:lang w:val="en-US"/>
         </w:rPr>
-        <w:t xml:space="preserve"> </w:t>
-      </w:r>
-      <w:proofErr w:type="spellStart"/>
-      <w:r>
+      </w:pPr>
+    </w:p>
+    <w:p>
+      <w:pPr>
+        <w:spacing w:after="0"/>
+        <w:jc w:val="both"/>
         <w:rPr>
           <w:rFonts w:ascii="Verdana" w:hAnsi="Verdana"/>
           <w:i/>
           <w:color w:val="auto"/>
           <w:lang w:val="en-US"/>
         </w:rPr>
-        <w:t>essay</w:t>
-      </w:r>
-      <w:proofErr w:type="spellEnd"/>
+      </w:pPr>
       <w:r>
         <w:rPr>
           <w:rFonts w:ascii="Verdana" w:hAnsi="Verdana"/>
@@ -577,29 +1294,32 @@
           <w:color w:val="auto"/>
           <w:lang w:val="en-US"/>
         </w:rPr>
-        <w:t xml:space="preserve"> </w:t>
-      </w:r>
-      <w:proofErr w:type="spellStart"/>
-      <w:r>
+        <w:t>The competency-based curriculum is founded on the notion that learning and evaluation should focus on the practical and applicable skills that students acquire.</w:t>
+      </w:r>
+    </w:p>
+    <w:p>
+      <w:pPr>
+        <w:spacing w:after="0"/>
+        <w:jc w:val="both"/>
         <w:rPr>
           <w:rFonts w:ascii="Verdana" w:hAnsi="Verdana"/>
           <w:i/>
           <w:color w:val="auto"/>
           <w:lang w:val="en-US"/>
         </w:rPr>
-        <w:t>aims</w:t>
-      </w:r>
-      <w:proofErr w:type="spellEnd"/>
-      <w:r>
+      </w:pPr>
+    </w:p>
+    <w:p>
+      <w:pPr>
+        <w:spacing w:after="0"/>
+        <w:jc w:val="both"/>
         <w:rPr>
           <w:rFonts w:ascii="Verdana" w:hAnsi="Verdana"/>
           <w:i/>
           <w:color w:val="auto"/>
           <w:lang w:val="en-US"/>
         </w:rPr>
-        <w:t xml:space="preserve"> </w:t>
-      </w:r>
-      <w:proofErr w:type="spellStart"/>
+      </w:pPr>
       <w:r>
         <w:rPr>
           <w:rFonts w:ascii="Verdana" w:hAnsi="Verdana"/>
@@ -607,29 +1327,32 @@
           <w:color w:val="auto"/>
           <w:lang w:val="en-US"/>
         </w:rPr>
-        <w:t>to</w:t>
-      </w:r>
-      <w:proofErr w:type="spellEnd"/>
-      <w:r>
+        <w:t>Rather than solely concentrating on theoretical knowledge, a competency-based curriculum emphasizes the development of specific skills that students will need in real life.</w:t>
+      </w:r>
+    </w:p>
+    <w:p>
+      <w:pPr>
+        <w:spacing w:after="0"/>
+        <w:jc w:val="both"/>
         <w:rPr>
           <w:rFonts w:ascii="Verdana" w:hAnsi="Verdana"/>
           <w:i/>
           <w:color w:val="auto"/>
           <w:lang w:val="en-US"/>
         </w:rPr>
-        <w:t xml:space="preserve"> </w:t>
-      </w:r>
-      <w:proofErr w:type="spellStart"/>
-      <w:r>
+      </w:pPr>
+    </w:p>
+    <w:p>
+      <w:pPr>
+        <w:spacing w:after="0"/>
+        <w:jc w:val="both"/>
         <w:rPr>
           <w:rFonts w:ascii="Verdana" w:hAnsi="Verdana"/>
           <w:i/>
           <w:color w:val="auto"/>
           <w:lang w:val="en-US"/>
         </w:rPr>
-        <w:t>inform</w:t>
-      </w:r>
-      <w:proofErr w:type="spellEnd"/>
+      </w:pPr>
       <w:r>
         <w:rPr>
           <w:rFonts w:ascii="Verdana" w:hAnsi="Verdana"/>
@@ -637,29 +1360,32 @@
           <w:color w:val="auto"/>
           <w:lang w:val="en-US"/>
         </w:rPr>
-        <w:t xml:space="preserve"> </w:t>
-      </w:r>
-      <w:proofErr w:type="spellStart"/>
-      <w:r>
+        <w:t>This competency approach benefits students by fostering practical skills for the real world, as well as enhancing their motivation and commitment through opportunities to apply this knowledge in their learning.</w:t>
+      </w:r>
+    </w:p>
+    <w:p>
+      <w:pPr>
+        <w:spacing w:after="0"/>
+        <w:jc w:val="both"/>
         <w:rPr>
           <w:rFonts w:ascii="Verdana" w:hAnsi="Verdana"/>
           <w:i/>
           <w:color w:val="auto"/>
           <w:lang w:val="en-US"/>
         </w:rPr>
-        <w:t>learners</w:t>
-      </w:r>
-      <w:proofErr w:type="spellEnd"/>
-      <w:r>
+      </w:pPr>
+    </w:p>
+    <w:p>
+      <w:pPr>
+        <w:spacing w:after="0"/>
+        <w:jc w:val="both"/>
         <w:rPr>
           <w:rFonts w:ascii="Verdana" w:hAnsi="Verdana"/>
           <w:i/>
           <w:color w:val="auto"/>
           <w:lang w:val="en-US"/>
         </w:rPr>
-        <w:t xml:space="preserve"> </w:t>
-      </w:r>
-      <w:proofErr w:type="spellStart"/>
+      </w:pPr>
       <w:r>
         <w:rPr>
           <w:rFonts w:ascii="Verdana" w:hAnsi="Verdana"/>
@@ -667,29 +1393,32 @@
           <w:color w:val="auto"/>
           <w:lang w:val="en-US"/>
         </w:rPr>
-        <w:t>about</w:t>
-      </w:r>
-      <w:proofErr w:type="spellEnd"/>
-      <w:r>
+        <w:t>Furthermore, it can promote inclusion by focusing on individual students' skills and abilities, allowing them to demonstrate mastery in various areas.</w:t>
+      </w:r>
+    </w:p>
+    <w:p>
+      <w:pPr>
+        <w:spacing w:after="0"/>
+        <w:jc w:val="both"/>
         <w:rPr>
           <w:rFonts w:ascii="Verdana" w:hAnsi="Verdana"/>
           <w:i/>
           <w:color w:val="auto"/>
           <w:lang w:val="en-US"/>
         </w:rPr>
-        <w:t xml:space="preserve"> </w:t>
-      </w:r>
-      <w:proofErr w:type="spellStart"/>
-      <w:r>
+      </w:pPr>
+    </w:p>
+    <w:p>
+      <w:pPr>
+        <w:spacing w:after="0"/>
+        <w:jc w:val="both"/>
         <w:rPr>
           <w:rFonts w:ascii="Verdana" w:hAnsi="Verdana"/>
           <w:i/>
           <w:color w:val="auto"/>
           <w:lang w:val="en-US"/>
         </w:rPr>
-        <w:t>current</w:t>
-      </w:r>
-      <w:proofErr w:type="spellEnd"/>
+      </w:pPr>
       <w:r>
         <w:rPr>
           <w:rFonts w:ascii="Verdana" w:hAnsi="Verdana"/>
@@ -697,29 +1426,32 @@
           <w:color w:val="auto"/>
           <w:lang w:val="en-US"/>
         </w:rPr>
-        <w:t xml:space="preserve"> </w:t>
-      </w:r>
-      <w:proofErr w:type="spellStart"/>
-      <w:r>
+        <w:t>It is also important to effectively evaluate progress and achievement to identify the capacities and skills of teachers in terms of competency-based curriculum methodology for developing learning with resources and technologies that ensure the appropriate use of tools and educational resources.</w:t>
+      </w:r>
+    </w:p>
+    <w:p>
+      <w:pPr>
+        <w:spacing w:after="0"/>
+        <w:jc w:val="both"/>
         <w:rPr>
           <w:rFonts w:ascii="Verdana" w:hAnsi="Verdana"/>
           <w:i/>
           <w:color w:val="auto"/>
           <w:lang w:val="en-US"/>
         </w:rPr>
-        <w:t>trends</w:t>
-      </w:r>
-      <w:proofErr w:type="spellEnd"/>
-      <w:r>
+      </w:pPr>
+    </w:p>
+    <w:p>
+      <w:pPr>
+        <w:spacing w:after="0"/>
+        <w:jc w:val="both"/>
         <w:rPr>
           <w:rFonts w:ascii="Verdana" w:hAnsi="Verdana"/>
           <w:i/>
           <w:color w:val="auto"/>
           <w:lang w:val="en-US"/>
         </w:rPr>
-        <w:t xml:space="preserve"> and </w:t>
-      </w:r>
-      <w:proofErr w:type="spellStart"/>
+      </w:pPr>
       <w:r>
         <w:rPr>
           <w:rFonts w:ascii="Verdana" w:hAnsi="Verdana"/>
@@ -727,438 +1459,19 @@
           <w:color w:val="auto"/>
           <w:lang w:val="en-US"/>
         </w:rPr>
-        <w:t>educational</w:t>
-      </w:r>
-      <w:proofErr w:type="spellEnd"/>
-      <w:r>
+        <w:t>These results can be verified in the knowledge acquired by the human talent that receives the transferred learnings, enabling students to more easily enter the job market, whether as technicians, professionals, or skilled labor.</w:t>
+      </w:r>
+    </w:p>
+    <w:p>
+      <w:pPr>
+        <w:spacing w:after="0"/>
+        <w:jc w:val="both"/>
         <w:rPr>
           <w:rFonts w:ascii="Verdana" w:hAnsi="Verdana"/>
           <w:i/>
           <w:color w:val="auto"/>
           <w:lang w:val="en-US"/>
         </w:rPr>
-        <w:t xml:space="preserve"> </w:t>
-      </w:r>
-      <w:proofErr w:type="spellStart"/>
-      <w:r>
-        <w:rPr>
-          <w:rFonts w:ascii="Verdana" w:hAnsi="Verdana"/>
-          <w:i/>
-          <w:color w:val="auto"/>
-          <w:lang w:val="en-US"/>
-        </w:rPr>
-        <w:t>models</w:t>
-      </w:r>
-      <w:proofErr w:type="spellEnd"/>
-      <w:r>
-        <w:rPr>
-          <w:rFonts w:ascii="Verdana" w:hAnsi="Verdana"/>
-          <w:i/>
-          <w:color w:val="auto"/>
-          <w:lang w:val="en-US"/>
-        </w:rPr>
-        <w:t xml:space="preserve"> </w:t>
-      </w:r>
-      <w:proofErr w:type="spellStart"/>
-      <w:r>
-        <w:rPr>
-          <w:rFonts w:ascii="Verdana" w:hAnsi="Verdana"/>
-          <w:i/>
-          <w:color w:val="auto"/>
-          <w:lang w:val="en-US"/>
-        </w:rPr>
-        <w:t>that</w:t>
-      </w:r>
-      <w:proofErr w:type="spellEnd"/>
-      <w:r>
-        <w:rPr>
-          <w:rFonts w:ascii="Verdana" w:hAnsi="Verdana"/>
-          <w:i/>
-          <w:color w:val="auto"/>
-          <w:lang w:val="en-US"/>
-        </w:rPr>
-        <w:t xml:space="preserve"> use methodologies targeting </w:t>
-      </w:r>
-      <w:proofErr w:type="spellStart"/>
-      <w:r>
-        <w:rPr>
-          <w:rFonts w:ascii="Verdana" w:hAnsi="Verdana"/>
-          <w:i/>
-          <w:color w:val="auto"/>
-          <w:lang w:val="en-US"/>
-        </w:rPr>
-        <w:t>the</w:t>
-      </w:r>
-      <w:proofErr w:type="spellEnd"/>
-      <w:r>
-        <w:rPr>
-          <w:rFonts w:ascii="Verdana" w:hAnsi="Verdana"/>
-          <w:i/>
-          <w:color w:val="auto"/>
-          <w:lang w:val="en-US"/>
-        </w:rPr>
-        <w:t xml:space="preserve"> </w:t>
-      </w:r>
-      <w:proofErr w:type="spellStart"/>
-      <w:r>
-        <w:rPr>
-          <w:rFonts w:ascii="Verdana" w:hAnsi="Verdana"/>
-          <w:i/>
-          <w:color w:val="auto"/>
-          <w:lang w:val="en-US"/>
-        </w:rPr>
-        <w:t>improvement</w:t>
-      </w:r>
-      <w:proofErr w:type="spellEnd"/>
-      <w:r>
-        <w:rPr>
-          <w:rFonts w:ascii="Verdana" w:hAnsi="Verdana"/>
-          <w:i/>
-          <w:color w:val="auto"/>
-          <w:lang w:val="en-US"/>
-        </w:rPr>
-        <w:t xml:space="preserve"> </w:t>
-      </w:r>
-      <w:proofErr w:type="spellStart"/>
-      <w:r>
-        <w:rPr>
-          <w:rFonts w:ascii="Verdana" w:hAnsi="Verdana"/>
-          <w:i/>
-          <w:color w:val="auto"/>
-          <w:lang w:val="en-US"/>
-        </w:rPr>
-        <w:t>of</w:t>
-      </w:r>
-      <w:proofErr w:type="spellEnd"/>
-      <w:r>
-        <w:rPr>
-          <w:rFonts w:ascii="Verdana" w:hAnsi="Verdana"/>
-          <w:i/>
-          <w:color w:val="auto"/>
-          <w:lang w:val="en-US"/>
-        </w:rPr>
-        <w:t xml:space="preserve"> human </w:t>
-      </w:r>
-      <w:proofErr w:type="spellStart"/>
-      <w:r>
-        <w:rPr>
-          <w:rFonts w:ascii="Verdana" w:hAnsi="Verdana"/>
-          <w:i/>
-          <w:color w:val="auto"/>
-          <w:lang w:val="en-US"/>
-        </w:rPr>
-        <w:t>talent</w:t>
-      </w:r>
-      <w:proofErr w:type="spellEnd"/>
-      <w:r>
-        <w:rPr>
-          <w:rFonts w:ascii="Verdana" w:hAnsi="Verdana"/>
-          <w:i/>
-          <w:color w:val="auto"/>
-          <w:lang w:val="en-US"/>
-        </w:rPr>
-        <w:t xml:space="preserve"> performance, </w:t>
-      </w:r>
-      <w:proofErr w:type="spellStart"/>
-      <w:r>
-        <w:rPr>
-          <w:rFonts w:ascii="Verdana" w:hAnsi="Verdana"/>
-          <w:i/>
-          <w:color w:val="auto"/>
-          <w:lang w:val="en-US"/>
-        </w:rPr>
-        <w:t>which</w:t>
-      </w:r>
-      <w:proofErr w:type="spellEnd"/>
-      <w:r>
-        <w:rPr>
-          <w:rFonts w:ascii="Verdana" w:hAnsi="Verdana"/>
-          <w:i/>
-          <w:color w:val="auto"/>
-          <w:lang w:val="en-US"/>
-        </w:rPr>
-        <w:t xml:space="preserve"> transfer </w:t>
-      </w:r>
-      <w:proofErr w:type="spellStart"/>
-      <w:r>
-        <w:rPr>
-          <w:rFonts w:ascii="Verdana" w:hAnsi="Verdana"/>
-          <w:i/>
-          <w:color w:val="auto"/>
-          <w:lang w:val="en-US"/>
-        </w:rPr>
-        <w:t>knowledge</w:t>
-      </w:r>
-      <w:proofErr w:type="spellEnd"/>
-      <w:r>
-        <w:rPr>
-          <w:rFonts w:ascii="Verdana" w:hAnsi="Verdana"/>
-          <w:i/>
-          <w:color w:val="auto"/>
-          <w:lang w:val="en-US"/>
-        </w:rPr>
-        <w:t xml:space="preserve"> and </w:t>
-      </w:r>
-      <w:proofErr w:type="spellStart"/>
-      <w:r>
-        <w:rPr>
-          <w:rFonts w:ascii="Verdana" w:hAnsi="Verdana"/>
-          <w:i/>
-          <w:color w:val="auto"/>
-          <w:lang w:val="en-US"/>
-        </w:rPr>
-        <w:t>develop</w:t>
-      </w:r>
-      <w:proofErr w:type="spellEnd"/>
-      <w:r>
-        <w:rPr>
-          <w:rFonts w:ascii="Verdana" w:hAnsi="Verdana"/>
-          <w:i/>
-          <w:color w:val="auto"/>
-          <w:lang w:val="en-US"/>
-        </w:rPr>
-        <w:t xml:space="preserve"> </w:t>
-      </w:r>
-      <w:proofErr w:type="spellStart"/>
-      <w:r>
-        <w:rPr>
-          <w:rFonts w:ascii="Verdana" w:hAnsi="Verdana"/>
-          <w:i/>
-          <w:color w:val="auto"/>
-          <w:lang w:val="en-US"/>
-        </w:rPr>
-        <w:t>learning</w:t>
-      </w:r>
-      <w:proofErr w:type="spellEnd"/>
-      <w:r>
-        <w:rPr>
-          <w:rFonts w:ascii="Verdana" w:hAnsi="Verdana"/>
-          <w:i/>
-          <w:color w:val="auto"/>
-          <w:lang w:val="en-US"/>
-        </w:rPr>
-        <w:t xml:space="preserve"> </w:t>
-      </w:r>
-      <w:proofErr w:type="spellStart"/>
-      <w:r>
-        <w:rPr>
-          <w:rFonts w:ascii="Verdana" w:hAnsi="Verdana"/>
-          <w:i/>
-          <w:color w:val="auto"/>
-          <w:lang w:val="en-US"/>
-        </w:rPr>
-        <w:t>skills</w:t>
-      </w:r>
-      <w:proofErr w:type="spellEnd"/>
-    </w:p>
-    <w:p>
-      <w:pPr>
-        <w:spacing w:after="0"/>
-        <w:jc w:val="both"/>
-        <w:rPr>
-          <w:rFonts w:ascii="Verdana" w:hAnsi="Verdana"/>
-          <w:i/>
-          <w:color w:val="auto"/>
-          <w:lang w:val="en-US"/>
-        </w:rPr>
-      </w:pPr>
-    </w:p>
-    <w:p>
-      <w:pPr>
-        <w:spacing w:after="0"/>
-        <w:jc w:val="both"/>
-        <w:rPr>
-          <w:rFonts w:ascii="Verdana" w:hAnsi="Verdana"/>
-          <w:i/>
-          <w:color w:val="auto"/>
-          <w:lang w:val="en-US"/>
-        </w:rPr>
-      </w:pPr>
-      <w:r>
-        <w:rPr>
-          <w:rFonts w:ascii="Verdana" w:hAnsi="Verdana"/>
-          <w:i/>
-          <w:color w:val="auto"/>
-          <w:lang w:val="en-US"/>
-        </w:rPr>
-        <w:t>The competency-based curriculum is founded on the notion that learning and evaluation should focus on the practical and applicable skills that students acquire.</w:t>
-      </w:r>
-    </w:p>
-    <w:p>
-      <w:pPr>
-        <w:spacing w:after="0"/>
-        <w:jc w:val="both"/>
-        <w:rPr>
-          <w:rFonts w:ascii="Verdana" w:hAnsi="Verdana"/>
-          <w:i/>
-          <w:color w:val="auto"/>
-          <w:lang w:val="en-US"/>
-        </w:rPr>
-      </w:pPr>
-    </w:p>
-    <w:p>
-      <w:pPr>
-        <w:spacing w:after="0"/>
-        <w:jc w:val="both"/>
-        <w:rPr>
-          <w:rFonts w:ascii="Verdana" w:hAnsi="Verdana"/>
-          <w:i/>
-          <w:color w:val="auto"/>
-          <w:lang w:val="en-US"/>
-        </w:rPr>
-      </w:pPr>
-      <w:r>
-        <w:rPr>
-          <w:rFonts w:ascii="Verdana" w:hAnsi="Verdana"/>
-          <w:i/>
-          <w:color w:val="auto"/>
-          <w:lang w:val="en-US"/>
-        </w:rPr>
-        <w:t>Rather than solely concentrating on theoretical knowledge, a competency-based curriculum emphasizes the development of specific skills that students will need in real life.</w:t>
-      </w:r>
-    </w:p>
-    <w:p>
-      <w:pPr>
-        <w:spacing w:after="0"/>
-        <w:jc w:val="both"/>
-        <w:rPr>
-          <w:rFonts w:ascii="Verdana" w:hAnsi="Verdana"/>
-          <w:i/>
-          <w:color w:val="auto"/>
-          <w:lang w:val="en-US"/>
-        </w:rPr>
-      </w:pPr>
-    </w:p>
-    <w:p>
-      <w:pPr>
-        <w:spacing w:after="0"/>
-        <w:jc w:val="both"/>
-        <w:rPr>
-          <w:rFonts w:ascii="Verdana" w:hAnsi="Verdana"/>
-          <w:i/>
-          <w:color w:val="auto"/>
-          <w:lang w:val="en-US"/>
-        </w:rPr>
-      </w:pPr>
-      <w:r>
-        <w:rPr>
-          <w:rFonts w:ascii="Verdana" w:hAnsi="Verdana"/>
-          <w:i/>
-          <w:color w:val="auto"/>
-          <w:lang w:val="en-US"/>
-        </w:rPr>
-        <w:t>This competency approach benefits students by fostering practical skills for the real world, as well as enhancing their motivation and commitment through opportunities to apply this knowledge in their learning.</w:t>
-      </w:r>
-    </w:p>
-    <w:p>
-      <w:pPr>
-        <w:spacing w:after="0"/>
-        <w:jc w:val="both"/>
-        <w:rPr>
-          <w:rFonts w:ascii="Verdana" w:hAnsi="Verdana"/>
-          <w:i/>
-          <w:color w:val="auto"/>
-          <w:lang w:val="en-US"/>
-        </w:rPr>
-      </w:pPr>
-    </w:p>
-    <w:p>
-      <w:pPr>
-        <w:spacing w:after="0"/>
-        <w:jc w:val="both"/>
-        <w:rPr>
-          <w:rFonts w:ascii="Verdana" w:hAnsi="Verdana"/>
-          <w:i/>
-          <w:color w:val="auto"/>
-          <w:lang w:val="en-US"/>
-        </w:rPr>
-      </w:pPr>
-      <w:r>
-        <w:rPr>
-          <w:rFonts w:ascii="Verdana" w:hAnsi="Verdana"/>
-          <w:i/>
-          <w:color w:val="auto"/>
-          <w:lang w:val="en-US"/>
-        </w:rPr>
-        <w:t>Furthermore, it can promote inclusion by focusing on individual students' skills and abilities, allowing them to demonstrate mastery in various areas.</w:t>
-      </w:r>
-    </w:p>
-    <w:p>
-      <w:pPr>
-        <w:spacing w:after="0"/>
-        <w:jc w:val="both"/>
-        <w:rPr>
-          <w:rFonts w:ascii="Verdana" w:hAnsi="Verdana"/>
-          <w:i/>
-          <w:color w:val="auto"/>
-          <w:lang w:val="en-US"/>
-        </w:rPr>
-      </w:pPr>
-    </w:p>
-    <w:p>
-      <w:pPr>
-        <w:spacing w:after="0"/>
-        <w:jc w:val="both"/>
-        <w:rPr>
-          <w:rFonts w:ascii="Verdana" w:hAnsi="Verdana"/>
-          <w:i/>
-          <w:color w:val="auto"/>
-          <w:lang w:val="en-US"/>
-        </w:rPr>
-      </w:pPr>
-      <w:r>
-        <w:rPr>
-          <w:rFonts w:ascii="Verdana" w:hAnsi="Verdana"/>
-          <w:i/>
-          <w:color w:val="auto"/>
-          <w:lang w:val="en-US"/>
-        </w:rPr>
-        <w:t>It is also important to effectively evaluate progress and achievement to identify the capacities and skills of teachers in terms of competency-based curriculum methodology for developing learning with resources and technologies that ensure the appropriate use of tools and educational resources.</w:t>
-      </w:r>
-    </w:p>
-    <w:p>
-      <w:pPr>
-        <w:spacing w:after="0"/>
-        <w:jc w:val="both"/>
-        <w:rPr>
-          <w:rFonts w:ascii="Verdana" w:hAnsi="Verdana"/>
-          <w:i/>
-          <w:color w:val="auto"/>
-          <w:lang w:val="en-US"/>
-        </w:rPr>
-      </w:pPr>
-    </w:p>
-    <w:p>
-      <w:pPr>
-        <w:spacing w:after="0"/>
-        <w:jc w:val="both"/>
-        <w:rPr>
-          <w:rFonts w:ascii="Verdana" w:hAnsi="Verdana"/>
-          <w:i/>
-          <w:color w:val="auto"/>
-          <w:lang w:val="en-US"/>
-        </w:rPr>
-      </w:pPr>
-      <w:r>
-        <w:rPr>
-          <w:rFonts w:ascii="Verdana" w:hAnsi="Verdana"/>
-          <w:i/>
-          <w:color w:val="auto"/>
-          <w:lang w:val="en-US"/>
-        </w:rPr>
-        <w:t>These results can be verified in the knowledge acquired by the human talent that receives the transferred learnings, enabling students to more easily enter the job market, whether as technicians, professionals, or skilled labor.</w:t>
-      </w:r>
-    </w:p>
-    <w:p>
-      <w:pPr>
-        <w:spacing w:after="0"/>
-        <w:jc w:val="both"/>
-        <w:rPr>
-          <w:rFonts w:ascii="Verdana" w:hAnsi="Verdana"/>
-          <w:i/>
-          <w:color w:val="auto"/>
-          <w:lang w:val="en-US"/>
-        </w:rPr>
       </w:pPr>
     </w:p>
     <w:p>
@@ -1203,6 +1516,14 @@
         </w:rPr>
         <w:t>.</w:t>
       </w:r>
+    </w:p>
+    <w:p>
+      <w:pPr>
+        <w:rPr>
+          <w:rFonts w:ascii="Verdana" w:eastAsia="Verdana" w:hAnsi="Verdana" w:cs="Verdana"/>
+          <w:lang w:val="en-US"/>
+        </w:rPr>
+      </w:pPr>
     </w:p>
     <w:p>
       <w:pPr>
@@ -1365,17 +1686,7 @@
           <w:sz w:val="24"/>
           <w:szCs w:val="24"/>
         </w:rPr>
-        <w:t xml:space="preserve">Las pruebas de aptitud e inteligencia tradicionales, desarrollan el concepto de “competencia” definido como una característica subyacente de una </w:t>
-      </w:r>
-      <w:r>
-        <w:rPr>
-          <w:rFonts w:ascii="Verdana" w:eastAsia="Verdana" w:hAnsi="Verdana" w:cs="Verdana"/>
-          <w:color w:val="000000"/>
-          <w:sz w:val="24"/>
-          <w:szCs w:val="24"/>
-        </w:rPr>
-        <w:lastRenderedPageBreak/>
-        <w:t>persona que le permite demostrar un desempeño superior en un determinado puesto, rol o situación, haciendo la diferencia entre personas con desempeño excelente versus personas con desempeño promedio</w:t>
+        <w:t>Las pruebas de aptitud e inteligencia tradicionales, desarrollan el concepto de “competencia” definido como una característica subyacente de una persona que le permite demostrar un desempeño superior en un determinado puesto, rol o situación, haciendo la diferencia entre personas con desempeño excelente versus personas con desempeño promedio</w:t>
       </w:r>
       <w:r>
         <w:rPr>
@@ -1732,6 +2043,18 @@
     </w:p>
     <w:p>
       <w:pPr>
+        <w:spacing w:before="280" w:after="280" w:line="240" w:lineRule="auto"/>
+        <w:jc w:val="both"/>
+        <w:rPr>
+          <w:rFonts w:ascii="Verdana" w:eastAsia="Verdana" w:hAnsi="Verdana" w:cs="Verdana"/>
+          <w:color w:val="000000"/>
+          <w:sz w:val="24"/>
+          <w:szCs w:val="24"/>
+        </w:rPr>
+      </w:pPr>
+    </w:p>
+    <w:p>
+      <w:pPr>
         <w:numPr>
           <w:ilvl w:val="0"/>
           <w:numId w:val="2"/>
@@ -1782,7 +2105,17 @@
           <w:sz w:val="24"/>
           <w:szCs w:val="24"/>
         </w:rPr>
-        <w:t xml:space="preserve">En el contexto de los cambios en el trabajo y el advenimiento de la sociedad del conocimiento a principios de la década de 1970, Gerhard </w:t>
+        <w:t xml:space="preserve">En el contexto de los cambios en el trabajo y el advenimiento de la sociedad del conocimiento a principios de la década de 1970, </w:t>
+      </w:r>
+      <w:commentRangeStart w:id="0"/>
+      <w:r>
+        <w:rPr>
+          <w:rFonts w:ascii="Verdana" w:eastAsia="Verdana" w:hAnsi="Verdana" w:cs="Verdana"/>
+          <w:color w:val="000000"/>
+          <w:sz w:val="24"/>
+          <w:szCs w:val="24"/>
+        </w:rPr>
+        <w:t xml:space="preserve">Gerhard </w:t>
       </w:r>
       <w:proofErr w:type="spellStart"/>
       <w:r>
@@ -1802,7 +2135,23 @@
           <w:sz w:val="24"/>
           <w:szCs w:val="24"/>
         </w:rPr>
-        <w:t xml:space="preserve"> introduce el término competencia en el mundo educativo y el mundo laboral. </w:t>
+        <w:t xml:space="preserve"> </w:t>
+      </w:r>
+      <w:commentRangeEnd w:id="0"/>
+      <w:r>
+        <w:rPr>
+          <w:rStyle w:val="Refdecomentario"/>
+        </w:rPr>
+        <w:commentReference w:id="0"/>
+      </w:r>
+      <w:r>
+        <w:rPr>
+          <w:rFonts w:ascii="Verdana" w:eastAsia="Verdana" w:hAnsi="Verdana" w:cs="Verdana"/>
+          <w:color w:val="000000"/>
+          <w:sz w:val="24"/>
+          <w:szCs w:val="24"/>
+        </w:rPr>
+        <w:t xml:space="preserve">introduce el término competencia en el mundo educativo y el mundo laboral. </w:t>
       </w:r>
     </w:p>
     <w:p>
@@ -1844,8 +2193,33 @@
           <w:sz w:val="24"/>
           <w:szCs w:val="24"/>
         </w:rPr>
-        <w:lastRenderedPageBreak/>
-        <w:t>En 1973, McClelland, en la búsqueda de una alternativa a las pruebas de aptitud e inteligencia tradicionales, desarrolla el concepto de “competencia” definido como una característica subyacente de una persona que le permite demostrar un desempeño superior en un determinado puesto, rol o situación, haciendo la diferencia entre personas con desempeño excelente versus personas con desempeño promedio</w:t>
+        <w:t xml:space="preserve">En 1973, </w:t>
+      </w:r>
+      <w:commentRangeStart w:id="1"/>
+      <w:r>
+        <w:rPr>
+          <w:rFonts w:ascii="Verdana" w:eastAsia="Verdana" w:hAnsi="Verdana" w:cs="Verdana"/>
+          <w:color w:val="000000"/>
+          <w:sz w:val="24"/>
+          <w:szCs w:val="24"/>
+        </w:rPr>
+        <w:t>McClelland</w:t>
+      </w:r>
+      <w:commentRangeEnd w:id="1"/>
+      <w:r>
+        <w:rPr>
+          <w:rStyle w:val="Refdecomentario"/>
+        </w:rPr>
+        <w:commentReference w:id="1"/>
+      </w:r>
+      <w:r>
+        <w:rPr>
+          <w:rFonts w:ascii="Verdana" w:eastAsia="Verdana" w:hAnsi="Verdana" w:cs="Verdana"/>
+          <w:color w:val="000000"/>
+          <w:sz w:val="24"/>
+          <w:szCs w:val="24"/>
+        </w:rPr>
+        <w:t>, en la búsqueda de una alternativa a las pruebas de aptitud e inteligencia tradicionales, desarrolla el concepto de “competencia” definido como una característica subyacente de una persona que le permite demostrar un desempeño superior en un determinado puesto, rol o situación, haciendo la diferencia entre personas con desempeño excelente versus personas con desempeño promedio</w:t>
       </w:r>
       <w:r>
         <w:rPr>
@@ -2026,7 +2400,17 @@
           <w:sz w:val="24"/>
           <w:szCs w:val="24"/>
         </w:rPr>
-        <w:t xml:space="preserve">Enfatiza y focaliza el esfuerzo del desarrollo económico y social sobre la valoración de los recursos humanos y su capacidad para construir el desarrollo. Y, porque el enfoque de competencias se adapta a la necesidad de cambio, omnipresente en la sociedad internacional, bajo una multiplicidad de formas </w:t>
+        <w:t xml:space="preserve">Enfatiza y focaliza el esfuerzo del desarrollo económico y social sobre la valoración de los recursos humanos y su capacidad para construir el desarrollo. Y, porque el enfoque de competencias se adapta a la </w:t>
+      </w:r>
+      <w:r>
+        <w:rPr>
+          <w:rFonts w:ascii="Verdana" w:eastAsia="Verdana" w:hAnsi="Verdana" w:cs="Verdana"/>
+          <w:color w:val="000000"/>
+          <w:sz w:val="24"/>
+          <w:szCs w:val="24"/>
+        </w:rPr>
+        <w:lastRenderedPageBreak/>
+        <w:t xml:space="preserve">necesidad de cambio, omnipresente en la sociedad internacional, bajo una multiplicidad de formas </w:t>
       </w:r>
       <w:sdt>
         <w:sdtPr>
@@ -2239,17 +2623,7 @@
           <w:sz w:val="24"/>
           <w:szCs w:val="24"/>
         </w:rPr>
-        <w:t xml:space="preserve">La educación desempeña actualmente un rol importante en la competitividad, considerándose un factor estratégico para el progreso, y la formación de recursos humanos altamente calificados, capaces de </w:t>
-      </w:r>
-      <w:r>
-        <w:rPr>
-          <w:rFonts w:ascii="Verdana" w:eastAsia="Verdana" w:hAnsi="Verdana" w:cs="Verdana"/>
-          <w:color w:val="000000"/>
-          <w:sz w:val="24"/>
-          <w:szCs w:val="24"/>
-        </w:rPr>
-        <w:lastRenderedPageBreak/>
-        <w:t xml:space="preserve">dar respuesta al impacto originado por la innovación científica y tecnológica. </w:t>
+        <w:t xml:space="preserve">La educación desempeña actualmente un rol importante en la competitividad, considerándose un factor estratégico para el progreso, y la formación de recursos humanos altamente calificados, capaces de dar respuesta al impacto originado por la innovación científica y tecnológica. </w:t>
       </w:r>
     </w:p>
     <w:p>
@@ -2568,6 +2942,7 @@
           <w:sz w:val="24"/>
           <w:szCs w:val="24"/>
         </w:rPr>
+        <w:lastRenderedPageBreak/>
         <w:t xml:space="preserve">Competencias base de estudio de la profesión, comunes a una familia profesional, aquellas que más frecuentemente se ponen en juego para el </w:t>
       </w:r>
     </w:p>
@@ -2645,30 +3020,6 @@
         </w:rPr>
         <w:t>Capacidad de análisis y síntesis, autoaprendizaje, resolución de problemas, aplicación de conocimientos, gestión de la información, etcétera.</w:t>
       </w:r>
-    </w:p>
-    <w:p>
-      <w:pPr>
-        <w:spacing w:after="0" w:line="240" w:lineRule="auto"/>
-        <w:jc w:val="both"/>
-        <w:rPr>
-          <w:rFonts w:ascii="Verdana" w:eastAsia="Verdana" w:hAnsi="Verdana" w:cs="Verdana"/>
-          <w:color w:val="000000"/>
-          <w:sz w:val="24"/>
-          <w:szCs w:val="24"/>
-        </w:rPr>
-      </w:pPr>
-    </w:p>
-    <w:p>
-      <w:pPr>
-        <w:spacing w:after="0" w:line="240" w:lineRule="auto"/>
-        <w:jc w:val="both"/>
-        <w:rPr>
-          <w:rFonts w:ascii="Verdana" w:eastAsia="Verdana" w:hAnsi="Verdana" w:cs="Verdana"/>
-          <w:color w:val="000000"/>
-          <w:sz w:val="24"/>
-          <w:szCs w:val="24"/>
-        </w:rPr>
-      </w:pPr>
     </w:p>
     <w:p>
       <w:pPr>
@@ -2717,7 +3068,6 @@
           <w:sz w:val="24"/>
           <w:szCs w:val="24"/>
         </w:rPr>
-        <w:lastRenderedPageBreak/>
         <w:t>Específica</w:t>
       </w:r>
     </w:p>
@@ -3088,7 +3438,6 @@
           <w:sz w:val="24"/>
           <w:szCs w:val="24"/>
         </w:rPr>
-        <w:lastRenderedPageBreak/>
         <w:t>Los individuos formados bajo el modelo de competencias profesionales, reciben una preparación que les permite responder de manera integral a los problemas que se les presenten, brindándoles la capacidad de incorporarse más fácilmente a procesos permanentes de actualización, independientemente del lugar en que desempeñen sus labores. En este sentido, las competencias profesionales aúnan conocimientos, habilidades, destrezas, actitudes y valores. Este conjunto de capacidades y atributos personales cobran sentido cuando se les aprecia en la óptica de una tarea profesional determinada, para la cual existen criterios de logro, calidad o efectividad bien establecidos.</w:t>
       </w:r>
     </w:p>
@@ -3256,7 +3605,17 @@
           <w:sz w:val="24"/>
           <w:szCs w:val="24"/>
         </w:rPr>
-        <w:t>Mejorar la gestión, en un contexto de reducción de recursos públicos, consolidar la gestión del talento humano con base en competencias, en el marco del proceso de profundizar y dar forma al concepto de competencia aplicado al campo de la educación superior, concepto que facilita y va unido al proceso de integración del crédito académico como criterio rector del diseño curricular universitario, incorporar las nuevas tecnologías tanto en gestión como en docencia.</w:t>
+        <w:t xml:space="preserve">Mejorar la gestión, en un contexto de reducción de recursos públicos, consolidar la gestión del talento humano con base en competencias, en el marco del proceso de profundizar y dar forma </w:t>
+      </w:r>
+      <w:r>
+        <w:rPr>
+          <w:rFonts w:ascii="Verdana" w:eastAsia="Verdana" w:hAnsi="Verdana" w:cs="Verdana"/>
+          <w:color w:val="000000"/>
+          <w:sz w:val="24"/>
+          <w:szCs w:val="24"/>
+        </w:rPr>
+        <w:lastRenderedPageBreak/>
+        <w:t>al concepto de competencia aplicado al campo de la educación superior, concepto que facilita y va unido al proceso de integración del crédito académico como criterio rector del diseño curricular universitario, incorporar las nuevas tecnologías tanto en gestión como en docencia.</w:t>
       </w:r>
     </w:p>
     <w:p>
@@ -3308,17 +3667,7 @@
           <w:sz w:val="24"/>
           <w:szCs w:val="24"/>
         </w:rPr>
-        <w:t xml:space="preserve">Constituirse en motor de desarrollo local, tanto en lo cultural como en lo social y económico de los procesos de modernización de los sistemas de formación, que ven en el enfoque de las competencias un referente válido para optimizar los insumos del diseño curricular </w:t>
-      </w:r>
-      <w:r>
-        <w:rPr>
-          <w:rFonts w:ascii="Verdana" w:eastAsia="Verdana" w:hAnsi="Verdana" w:cs="Verdana"/>
-          <w:color w:val="000000"/>
-          <w:sz w:val="24"/>
-          <w:szCs w:val="24"/>
-        </w:rPr>
-        <w:lastRenderedPageBreak/>
-        <w:t>y organizar el proceso enseñanza/aprendizaje en torno a la construcción de capacidades para llegar a ser competente.</w:t>
+        <w:t>Constituirse en motor de desarrollo local, tanto en lo cultural como en lo social y económico de los procesos de modernización de los sistemas de formación, que ven en el enfoque de las competencias un referente válido para optimizar los insumos del diseño curricular y organizar el proceso enseñanza/aprendizaje en torno a la construcción de capacidades para llegar a ser competente.</w:t>
       </w:r>
     </w:p>
     <w:p>
@@ -3541,10 +3890,19 @@
         <w:ind w:left="720" w:hanging="720"/>
         <w:rPr>
           <w:noProof/>
+          <w:sz w:val="24"/>
+          <w:szCs w:val="24"/>
+        </w:rPr>
+      </w:pPr>
+      <w:r>
+        <w:rPr>
+          <w:rFonts w:ascii="Verdana" w:eastAsia="Verdana" w:hAnsi="Verdana" w:cs="Verdana"/>
+          <w:color w:val="000000"/>
           <w:sz w:val="28"/>
           <w:szCs w:val="28"/>
         </w:rPr>
-      </w:pPr>
+        <w:fldChar w:fldCharType="begin"/>
+      </w:r>
       <w:r>
         <w:rPr>
           <w:rFonts w:ascii="Verdana" w:eastAsia="Verdana" w:hAnsi="Verdana" w:cs="Verdana"/>
@@ -3552,7 +3910,7 @@
           <w:sz w:val="28"/>
           <w:szCs w:val="28"/>
         </w:rPr>
-        <w:fldChar w:fldCharType="begin"/>
+        <w:instrText xml:space="preserve"> BIBLIOGRAPHY  \l 3082 </w:instrText>
       </w:r>
       <w:r>
         <w:rPr>
@@ -3561,22 +3919,11 @@
           <w:sz w:val="28"/>
           <w:szCs w:val="28"/>
         </w:rPr>
-        <w:instrText xml:space="preserve"> BIBLIOGRAPHY  \l 3082 </w:instrText>
-      </w:r>
-      <w:r>
-        <w:rPr>
-          <w:rFonts w:ascii="Verdana" w:eastAsia="Verdana" w:hAnsi="Verdana" w:cs="Verdana"/>
-          <w:color w:val="000000"/>
-          <w:sz w:val="28"/>
-          <w:szCs w:val="28"/>
-        </w:rPr>
         <w:fldChar w:fldCharType="separate"/>
       </w:r>
       <w:r>
         <w:rPr>
           <w:noProof/>
-          <w:sz w:val="22"/>
-          <w:szCs w:val="22"/>
         </w:rPr>
         <w:t xml:space="preserve">Bunk, G. (1994). La transmisión de Competencias en la formación y perfeccionamiento profesionales de la RFA. </w:t>
       </w:r>
@@ -3585,16 +3932,12 @@
           <w:i/>
           <w:iCs/>
           <w:noProof/>
-          <w:sz w:val="22"/>
-          <w:szCs w:val="22"/>
         </w:rPr>
         <w:t>Revista Europea de Formación profesional</w:t>
       </w:r>
       <w:r>
         <w:rPr>
           <w:noProof/>
-          <w:sz w:val="22"/>
-          <w:szCs w:val="22"/>
         </w:rPr>
         <w:t>, 1, 8-14.</w:t>
       </w:r>
@@ -3605,15 +3948,11 @@
         <w:ind w:left="720" w:hanging="720"/>
         <w:rPr>
           <w:noProof/>
-          <w:sz w:val="22"/>
-          <w:szCs w:val="22"/>
         </w:rPr>
       </w:pPr>
       <w:r>
         <w:rPr>
           <w:noProof/>
-          <w:sz w:val="22"/>
-          <w:szCs w:val="22"/>
         </w:rPr>
         <w:t xml:space="preserve">CIDEC. (1999). Competencias Profesionales, Enfoques y Modelos a Debate N° 27. </w:t>
       </w:r>
@@ -3622,16 +3961,12 @@
           <w:i/>
           <w:iCs/>
           <w:noProof/>
-          <w:sz w:val="22"/>
-          <w:szCs w:val="22"/>
         </w:rPr>
         <w:t>Competencias Laborales</w:t>
       </w:r>
       <w:r>
         <w:rPr>
           <w:noProof/>
-          <w:sz w:val="22"/>
-          <w:szCs w:val="22"/>
         </w:rPr>
         <w:t>.</w:t>
       </w:r>
@@ -3642,15 +3977,11 @@
         <w:ind w:left="720" w:hanging="720"/>
         <w:rPr>
           <w:noProof/>
-          <w:sz w:val="22"/>
-          <w:szCs w:val="22"/>
         </w:rPr>
       </w:pPr>
       <w:r>
         <w:rPr>
           <w:noProof/>
-          <w:sz w:val="22"/>
-          <w:szCs w:val="22"/>
         </w:rPr>
         <w:t xml:space="preserve">Ducci, M. A. (1997). </w:t>
       </w:r>
@@ -3659,16 +3990,12 @@
           <w:i/>
           <w:iCs/>
           <w:noProof/>
-          <w:sz w:val="22"/>
-          <w:szCs w:val="22"/>
         </w:rPr>
         <w:t>El enfoque de competencia laboral en la perspectiva internacional.</w:t>
       </w:r>
       <w:r>
         <w:rPr>
           <w:noProof/>
-          <w:sz w:val="22"/>
-          <w:szCs w:val="22"/>
         </w:rPr>
         <w:t xml:space="preserve"> Montevideo: CINTERFOR/OIT.</w:t>
       </w:r>
@@ -3679,15 +4006,11 @@
         <w:ind w:left="720" w:hanging="720"/>
         <w:rPr>
           <w:noProof/>
-          <w:sz w:val="22"/>
-          <w:szCs w:val="22"/>
         </w:rPr>
       </w:pPr>
       <w:r>
         <w:rPr>
           <w:noProof/>
-          <w:sz w:val="22"/>
-          <w:szCs w:val="22"/>
         </w:rPr>
         <w:t xml:space="preserve">Mertens, L. (1996). </w:t>
       </w:r>
@@ -3696,16 +4019,12 @@
           <w:i/>
           <w:iCs/>
           <w:noProof/>
-          <w:sz w:val="22"/>
-          <w:szCs w:val="22"/>
         </w:rPr>
         <w:t>Competencia laboral.</w:t>
       </w:r>
       <w:r>
         <w:rPr>
           <w:noProof/>
-          <w:sz w:val="22"/>
-          <w:szCs w:val="22"/>
         </w:rPr>
         <w:t xml:space="preserve"> Montevideo: Oficina Internacional del Trabajo.</w:t>
       </w:r>
@@ -3716,15 +4035,11 @@
         <w:ind w:left="720" w:hanging="720"/>
         <w:rPr>
           <w:noProof/>
-          <w:sz w:val="22"/>
-          <w:szCs w:val="22"/>
         </w:rPr>
       </w:pPr>
       <w:r>
         <w:rPr>
           <w:noProof/>
-          <w:sz w:val="22"/>
-          <w:szCs w:val="22"/>
         </w:rPr>
         <w:t xml:space="preserve">Rope, F. (2004). El modelo de las competencias en la escuela y en la empresa. </w:t>
       </w:r>
@@ -3733,16 +4048,12 @@
           <w:i/>
           <w:iCs/>
           <w:noProof/>
-          <w:sz w:val="22"/>
-          <w:szCs w:val="22"/>
         </w:rPr>
         <w:t>Desafíos de la educación secundaria en francia y en el cono sur.</w:t>
       </w:r>
       <w:r>
         <w:rPr>
           <w:noProof/>
-          <w:sz w:val="22"/>
-          <w:szCs w:val="22"/>
         </w:rPr>
         <w:t xml:space="preserve"> Buenos aires: Serie Encuentros y Seminarios.</w:t>
       </w:r>
@@ -3753,15 +4064,11 @@
         <w:ind w:left="720" w:hanging="720"/>
         <w:rPr>
           <w:noProof/>
-          <w:sz w:val="22"/>
-          <w:szCs w:val="22"/>
         </w:rPr>
       </w:pPr>
       <w:r>
         <w:rPr>
           <w:noProof/>
-          <w:sz w:val="22"/>
-          <w:szCs w:val="22"/>
         </w:rPr>
         <w:t xml:space="preserve">Vargas, M. R. (2008). </w:t>
       </w:r>
@@ -3770,16 +4077,12 @@
           <w:i/>
           <w:iCs/>
           <w:noProof/>
-          <w:sz w:val="22"/>
-          <w:szCs w:val="22"/>
         </w:rPr>
         <w:t>Diseño Curricular por Competencias.</w:t>
       </w:r>
       <w:r>
         <w:rPr>
           <w:noProof/>
-          <w:sz w:val="22"/>
-          <w:szCs w:val="22"/>
         </w:rPr>
         <w:t xml:space="preserve"> Mexico: Asociación Nacional de Facultades y Escuelas de Ingeniería.</w:t>
       </w:r>
@@ -3790,18 +4093,15 @@
         <w:ind w:left="720" w:hanging="720"/>
         <w:rPr>
           <w:noProof/>
-          <w:sz w:val="22"/>
-          <w:szCs w:val="22"/>
           <w:lang w:val="es-ES_tradnl"/>
         </w:rPr>
       </w:pPr>
       <w:r>
         <w:rPr>
           <w:noProof/>
-          <w:sz w:val="22"/>
-          <w:szCs w:val="22"/>
           <w:lang w:val="es-ES_tradnl"/>
         </w:rPr>
+        <w:lastRenderedPageBreak/>
         <w:t xml:space="preserve">Varona, J. C. (01 de Enero de 2024). </w:t>
       </w:r>
       <w:r>
@@ -3809,8 +4109,6 @@
           <w:i/>
           <w:iCs/>
           <w:noProof/>
-          <w:sz w:val="22"/>
-          <w:szCs w:val="22"/>
           <w:lang w:val="es-ES_tradnl"/>
         </w:rPr>
         <w:t>Revista Virtual Universidad Católica del Norte</w:t>
@@ -3818,11 +4116,9 @@
       <w:r>
         <w:rPr>
           <w:noProof/>
-          <w:sz w:val="22"/>
-          <w:szCs w:val="22"/>
           <w:lang w:val="es-ES_tradnl"/>
         </w:rPr>
-        <w:t>. https://doi.org/https://doi.org/10.35575/rvucn.n71a11</w:t>
+        <w:t>. doi:https://doi.org/10.35575/rvucn.n71a11</w:t>
       </w:r>
     </w:p>
     <w:p>
@@ -3866,9 +4162,9 @@
       </w:pPr>
     </w:p>
     <w:sectPr>
-      <w:headerReference w:type="default" r:id="rId9"/>
-      <w:footerReference w:type="default" r:id="rId10"/>
-      <w:headerReference w:type="first" r:id="rId11"/>
+      <w:headerReference w:type="default" r:id="rId16"/>
+      <w:footerReference w:type="default" r:id="rId17"/>
+      <w:headerReference w:type="first" r:id="rId18"/>
       <w:pgSz w:w="12240" w:h="15840"/>
       <w:pgMar w:top="1417" w:right="1701" w:bottom="1417" w:left="1701" w:header="708" w:footer="708" w:gutter="0"/>
       <w:pgNumType w:start="1"/>
@@ -3877,6 +4173,69 @@
     </w:sectPr>
   </w:body>
 </w:document>
+</file>
+
+<file path=word/comments.xml><?xml version="1.0" encoding="utf-8"?>
+<w:comments xmlns:wpc="http://schemas.microsoft.com/office/word/2010/wordprocessingCanvas" xmlns:cx="http://schemas.microsoft.com/office/drawing/2014/chartex" xmlns:cx1="http://schemas.microsoft.com/office/drawing/2015/9/8/chartex" xmlns:cx2="http://schemas.microsoft.com/office/drawing/2015/10/21/chartex" xmlns:cx3="http://schemas.microsoft.com/office/drawing/2016/5/9/chartex" xmlns:cx4="http://schemas.microsoft.com/office/drawing/2016/5/10/chartex" xmlns:cx5="http://schemas.microsoft.com/office/drawing/2016/5/11/chartex" xmlns:cx6="http://schemas.microsoft.com/office/drawing/2016/5/12/chartex" xmlns:cx7="http://schemas.microsoft.com/office/drawing/2016/5/13/chartex" xmlns:cx8="http://schemas.microsoft.com/office/drawing/2016/5/14/chartex" xmlns:mc="http://schemas.openxmlformats.org/markup-compatibility/2006" xmlns:aink="http://schemas.microsoft.com/office/drawing/2016/ink" xmlns:am3d="http://schemas.microsoft.com/office/drawing/2017/model3d" xmlns:o="urn:schemas-microsoft-com:office:office" xmlns:oel="http://schemas.microsoft.com/office/2019/extlst" xmlns:r="http://schemas.openxmlformats.org/officeDocument/2006/relationships" xmlns:m="http://schemas.openxmlformats.org/officeDocument/2006/math" xmlns:v="urn:schemas-microsoft-com:vml" xmlns:wp14="http://schemas.microsoft.com/office/word/2010/wordprocessingDrawing" xmlns:wp="http://schemas.openxmlformats.org/drawingml/2006/wordprocessingDrawing" xmlns:w10="urn:schemas-microsoft-com:office:word" xmlns:w="http://schemas.openxmlformats.org/wordprocessingml/2006/main" xmlns:w14="http://schemas.microsoft.com/office/word/2010/wordml" xmlns:w15="http://schemas.microsoft.com/office/word/2012/wordml" xmlns:w16cex="http://schemas.microsoft.com/office/word/2018/wordml/cex" xmlns:w16cid="http://schemas.microsoft.com/office/word/2016/wordml/cid" xmlns:w16="http://schemas.microsoft.com/office/word/2018/wordml" xmlns:w16du="http://schemas.microsoft.com/office/word/2023/wordml/word16du" xmlns:w16sdtdh="http://schemas.microsoft.com/office/word/2020/wordml/sdtdatahash" xmlns:w16se="http://schemas.microsoft.com/office/word/2015/wordml/symex" xmlns:wpg="http://schemas.microsoft.com/office/word/2010/wordprocessingGroup" xmlns:wpi="http://schemas.microsoft.com/office/word/2010/wordprocessingInk" xmlns:wne="http://schemas.microsoft.com/office/word/2006/wordml" xmlns:wps="http://schemas.microsoft.com/office/word/2010/wordprocessingShape" mc:Ignorable="w14 w15 w16se w16cid w16 w16cex w16sdtdh w16du wp14">
+  <w:comment w:id="0" w:author="Mario Martin Zapata Salgado" w:date="2024-04-22T12:53:00Z" w:initials="MZ">
+    <w:p>
+      <w:pPr>
+        <w:pStyle w:val="Textocomentario"/>
+      </w:pPr>
+      <w:r>
+        <w:rPr>
+          <w:rStyle w:val="Refdecomentario"/>
+        </w:rPr>
+        <w:annotationRef/>
+      </w:r>
+      <w:r>
+        <w:t>Se cita a este autor, pero no está la referencia bibliográfica en el apartado correspondiente.</w:t>
+      </w:r>
+    </w:p>
+  </w:comment>
+  <w:comment w:id="1" w:author="Mario Martin Zapata Salgado" w:date="2024-04-22T12:54:00Z" w:initials="MZ">
+    <w:p>
+      <w:pPr>
+        <w:pStyle w:val="Textocomentario"/>
+      </w:pPr>
+      <w:r>
+        <w:rPr>
+          <w:rStyle w:val="Refdecomentario"/>
+        </w:rPr>
+        <w:annotationRef/>
+      </w:r>
+      <w:r>
+        <w:t>Se cita a este autor, pero no está la referencia bibliográfica en el apartado correspondiente.</w:t>
+      </w:r>
+    </w:p>
+    <w:p>
+      <w:pPr>
+        <w:pStyle w:val="Textocomentario"/>
+      </w:pPr>
+    </w:p>
+  </w:comment>
+</w:comments>
+</file>
+
+<file path=word/commentsExtended.xml><?xml version="1.0" encoding="utf-8"?>
+<w15:commentsEx xmlns:wpc="http://schemas.microsoft.com/office/word/2010/wordprocessingCanvas" xmlns:cx="http://schemas.microsoft.com/office/drawing/2014/chartex" xmlns:cx1="http://schemas.microsoft.com/office/drawing/2015/9/8/chartex" xmlns:cx2="http://schemas.microsoft.com/office/drawing/2015/10/21/chartex" xmlns:cx3="http://schemas.microsoft.com/office/drawing/2016/5/9/chartex" xmlns:cx4="http://schemas.microsoft.com/office/drawing/2016/5/10/chartex" xmlns:cx5="http://schemas.microsoft.com/office/drawing/2016/5/11/chartex" xmlns:cx6="http://schemas.microsoft.com/office/drawing/2016/5/12/chartex" xmlns:cx7="http://schemas.microsoft.com/office/drawing/2016/5/13/chartex" xmlns:cx8="http://schemas.microsoft.com/office/drawing/2016/5/14/chartex" xmlns:mc="http://schemas.openxmlformats.org/markup-compatibility/2006" xmlns:aink="http://schemas.microsoft.com/office/drawing/2016/ink" xmlns:am3d="http://schemas.microsoft.com/office/drawing/2017/model3d" xmlns:o="urn:schemas-microsoft-com:office:office" xmlns:oel="http://schemas.microsoft.com/office/2019/extlst" xmlns:r="http://schemas.openxmlformats.org/officeDocument/2006/relationships" xmlns:m="http://schemas.openxmlformats.org/officeDocument/2006/math" xmlns:v="urn:schemas-microsoft-com:vml" xmlns:wp14="http://schemas.microsoft.com/office/word/2010/wordprocessingDrawing" xmlns:wp="http://schemas.openxmlformats.org/drawingml/2006/wordprocessingDrawing" xmlns:w10="urn:schemas-microsoft-com:office:word" xmlns:w="http://schemas.openxmlformats.org/wordprocessingml/2006/main" xmlns:w14="http://schemas.microsoft.com/office/word/2010/wordml" xmlns:w15="http://schemas.microsoft.com/office/word/2012/wordml" xmlns:w16cex="http://schemas.microsoft.com/office/word/2018/wordml/cex" xmlns:w16cid="http://schemas.microsoft.com/office/word/2016/wordml/cid" xmlns:w16="http://schemas.microsoft.com/office/word/2018/wordml" xmlns:w16du="http://schemas.microsoft.com/office/word/2023/wordml/word16du" xmlns:w16sdtdh="http://schemas.microsoft.com/office/word/2020/wordml/sdtdatahash" xmlns:w16se="http://schemas.microsoft.com/office/word/2015/wordml/symex" xmlns:wpg="http://schemas.microsoft.com/office/word/2010/wordprocessingGroup" xmlns:wpi="http://schemas.microsoft.com/office/word/2010/wordprocessingInk" xmlns:wne="http://schemas.microsoft.com/office/word/2006/wordml" xmlns:wps="http://schemas.microsoft.com/office/word/2010/wordprocessingShape" mc:Ignorable="w14 w15 w16se w16cid w16 w16cex w16sdtdh w16du wp14">
+  <w15:commentEx w15:paraId="794B44A3" w15:done="0"/>
+  <w15:commentEx w15:paraId="558C30C2" w15:done="0"/>
+</w15:commentsEx>
+</file>
+
+<file path=word/commentsExtensible.xml><?xml version="1.0" encoding="utf-8"?>
+<w16cex:commentsExtensible xmlns:wpc="http://schemas.microsoft.com/office/word/2010/wordprocessingCanvas" xmlns:cx="http://schemas.microsoft.com/office/drawing/2014/chartex" xmlns:cx1="http://schemas.microsoft.com/office/drawing/2015/9/8/chartex" xmlns:cx2="http://schemas.microsoft.com/office/drawing/2015/10/21/chartex" xmlns:cx3="http://schemas.microsoft.com/office/drawing/2016/5/9/chartex" xmlns:cx4="http://schemas.microsoft.com/office/drawing/2016/5/10/chartex" xmlns:cx5="http://schemas.microsoft.com/office/drawing/2016/5/11/chartex" xmlns:cx6="http://schemas.microsoft.com/office/drawing/2016/5/12/chartex" xmlns:cx7="http://schemas.microsoft.com/office/drawing/2016/5/13/chartex" xmlns:cx8="http://schemas.microsoft.com/office/drawing/2016/5/14/chartex" xmlns:cr="http://schemas.microsoft.com/office/comments/2020/reactions" xmlns:mc="http://schemas.openxmlformats.org/markup-compatibility/2006" xmlns:aink="http://schemas.microsoft.com/office/drawing/2016/ink" xmlns:am3d="http://schemas.microsoft.com/office/drawing/2017/model3d" xmlns:o="urn:schemas-microsoft-com:office:office" xmlns:oel="http://schemas.microsoft.com/office/2019/extlst" xmlns:r="http://schemas.openxmlformats.org/officeDocument/2006/relationships" xmlns:m="http://schemas.openxmlformats.org/officeDocument/2006/math" xmlns:v="urn:schemas-microsoft-com:vml" xmlns:wp14="http://schemas.microsoft.com/office/word/2010/wordprocessingDrawing" xmlns:wp="http://schemas.openxmlformats.org/drawingml/2006/wordprocessingDrawing" xmlns:w10="urn:schemas-microsoft-com:office:word" xmlns:w="http://schemas.openxmlformats.org/wordprocessingml/2006/main" xmlns:w14="http://schemas.microsoft.com/office/word/2010/wordml" xmlns:w15="http://schemas.microsoft.com/office/word/2012/wordml" xmlns:w16cex="http://schemas.microsoft.com/office/word/2018/wordml/cex" xmlns:w16cid="http://schemas.microsoft.com/office/word/2016/wordml/cid" xmlns:w16="http://schemas.microsoft.com/office/word/2018/wordml" xmlns:w16du="http://schemas.microsoft.com/office/word/2023/wordml/word16du" xmlns:w16sdtdh="http://schemas.microsoft.com/office/word/2020/wordml/sdtdatahash" xmlns:w16se="http://schemas.microsoft.com/office/word/2015/wordml/symex" xmlns:wpg="http://schemas.microsoft.com/office/word/2010/wordprocessingGroup" xmlns:wpi="http://schemas.microsoft.com/office/word/2010/wordprocessingInk" xmlns:wne="http://schemas.microsoft.com/office/word/2006/wordml" xmlns:wps="http://schemas.microsoft.com/office/word/2010/wordprocessingShape" mc:Ignorable="w14 w15 w16se w16cid w16 w16cex w16sdtdh cr w16du wp14">
+  <w16cex:commentExtensible w16cex:durableId="360A0547" w16cex:dateUtc="2024-04-22T18:53:00Z"/>
+  <w16cex:commentExtensible w16cex:durableId="275E233B" w16cex:dateUtc="2024-04-22T18:54:00Z"/>
+</w16cex:commentsExtensible>
+</file>
+
+<file path=word/commentsIds.xml><?xml version="1.0" encoding="utf-8"?>
+<w16cid:commentsIds xmlns:wpc="http://schemas.microsoft.com/office/word/2010/wordprocessingCanvas" xmlns:cx="http://schemas.microsoft.com/office/drawing/2014/chartex" xmlns:cx1="http://schemas.microsoft.com/office/drawing/2015/9/8/chartex" xmlns:cx2="http://schemas.microsoft.com/office/drawing/2015/10/21/chartex" xmlns:cx3="http://schemas.microsoft.com/office/drawing/2016/5/9/chartex" xmlns:cx4="http://schemas.microsoft.com/office/drawing/2016/5/10/chartex" xmlns:cx5="http://schemas.microsoft.com/office/drawing/2016/5/11/chartex" xmlns:cx6="http://schemas.microsoft.com/office/drawing/2016/5/12/chartex" xmlns:cx7="http://schemas.microsoft.com/office/drawing/2016/5/13/chartex" xmlns:cx8="http://schemas.microsoft.com/office/drawing/2016/5/14/chartex" xmlns:mc="http://schemas.openxmlformats.org/markup-compatibility/2006" xmlns:aink="http://schemas.microsoft.com/office/drawing/2016/ink" xmlns:am3d="http://schemas.microsoft.com/office/drawing/2017/model3d" xmlns:o="urn:schemas-microsoft-com:office:office" xmlns:oel="http://schemas.microsoft.com/office/2019/extlst" xmlns:r="http://schemas.openxmlformats.org/officeDocument/2006/relationships" xmlns:m="http://schemas.openxmlformats.org/officeDocument/2006/math" xmlns:v="urn:schemas-microsoft-com:vml" xmlns:wp14="http://schemas.microsoft.com/office/word/2010/wordprocessingDrawing" xmlns:wp="http://schemas.openxmlformats.org/drawingml/2006/wordprocessingDrawing" xmlns:w10="urn:schemas-microsoft-com:office:word" xmlns:w="http://schemas.openxmlformats.org/wordprocessingml/2006/main" xmlns:w14="http://schemas.microsoft.com/office/word/2010/wordml" xmlns:w15="http://schemas.microsoft.com/office/word/2012/wordml" xmlns:w16cex="http://schemas.microsoft.com/office/word/2018/wordml/cex" xmlns:w16cid="http://schemas.microsoft.com/office/word/2016/wordml/cid" xmlns:w16="http://schemas.microsoft.com/office/word/2018/wordml" xmlns:w16du="http://schemas.microsoft.com/office/word/2023/wordml/word16du" xmlns:w16sdtdh="http://schemas.microsoft.com/office/word/2020/wordml/sdtdatahash" xmlns:w16se="http://schemas.microsoft.com/office/word/2015/wordml/symex" xmlns:wpg="http://schemas.microsoft.com/office/word/2010/wordprocessingGroup" xmlns:wpi="http://schemas.microsoft.com/office/word/2010/wordprocessingInk" xmlns:wne="http://schemas.microsoft.com/office/word/2006/wordml" xmlns:wps="http://schemas.microsoft.com/office/word/2010/wordprocessingShape" mc:Ignorable="w14 w15 w16se w16cid w16 w16cex w16sdtdh w16du wp14">
+  <w16cid:commentId w16cid:paraId="794B44A3" w16cid:durableId="360A0547"/>
+  <w16cid:commentId w16cid:paraId="558C30C2" w16cid:durableId="275E233B"/>
+</w16cid:commentsIds>
 </file>
 
 <file path=word/endnotes.xml><?xml version="1.0" encoding="utf-8"?>
@@ -4820,6 +5179,14 @@
     <w:abstractNumId w:val="6"/>
   </w:num>
 </w:numbering>
+</file>
+
+<file path=word/people.xml><?xml version="1.0" encoding="utf-8"?>
+<w15:people xmlns:wpc="http://schemas.microsoft.com/office/word/2010/wordprocessingCanvas" xmlns:cx="http://schemas.microsoft.com/office/drawing/2014/chartex" xmlns:cx1="http://schemas.microsoft.com/office/drawing/2015/9/8/chartex" xmlns:cx2="http://schemas.microsoft.com/office/drawing/2015/10/21/chartex" xmlns:cx3="http://schemas.microsoft.com/office/drawing/2016/5/9/chartex" xmlns:cx4="http://schemas.microsoft.com/office/drawing/2016/5/10/chartex" xmlns:cx5="http://schemas.microsoft.com/office/drawing/2016/5/11/chartex" xmlns:cx6="http://schemas.microsoft.com/office/drawing/2016/5/12/chartex" xmlns:cx7="http://schemas.microsoft.com/office/drawing/2016/5/13/chartex" xmlns:cx8="http://schemas.microsoft.com/office/drawing/2016/5/14/chartex" xmlns:mc="http://schemas.openxmlformats.org/markup-compatibility/2006" xmlns:aink="http://schemas.microsoft.com/office/drawing/2016/ink" xmlns:am3d="http://schemas.microsoft.com/office/drawing/2017/model3d" xmlns:o="urn:schemas-microsoft-com:office:office" xmlns:oel="http://schemas.microsoft.com/office/2019/extlst" xmlns:r="http://schemas.openxmlformats.org/officeDocument/2006/relationships" xmlns:m="http://schemas.openxmlformats.org/officeDocument/2006/math" xmlns:v="urn:schemas-microsoft-com:vml" xmlns:wp14="http://schemas.microsoft.com/office/word/2010/wordprocessingDrawing" xmlns:wp="http://schemas.openxmlformats.org/drawingml/2006/wordprocessingDrawing" xmlns:w10="urn:schemas-microsoft-com:office:word" xmlns:w="http://schemas.openxmlformats.org/wordprocessingml/2006/main" xmlns:w14="http://schemas.microsoft.com/office/word/2010/wordml" xmlns:w15="http://schemas.microsoft.com/office/word/2012/wordml" xmlns:w16cex="http://schemas.microsoft.com/office/word/2018/wordml/cex" xmlns:w16cid="http://schemas.microsoft.com/office/word/2016/wordml/cid" xmlns:w16="http://schemas.microsoft.com/office/word/2018/wordml" xmlns:w16du="http://schemas.microsoft.com/office/word/2023/wordml/word16du" xmlns:w16sdtdh="http://schemas.microsoft.com/office/word/2020/wordml/sdtdatahash" xmlns:w16se="http://schemas.microsoft.com/office/word/2015/wordml/symex" xmlns:wpg="http://schemas.microsoft.com/office/word/2010/wordprocessingGroup" xmlns:wpi="http://schemas.microsoft.com/office/word/2010/wordprocessingInk" xmlns:wne="http://schemas.microsoft.com/office/word/2006/wordml" xmlns:wps="http://schemas.microsoft.com/office/word/2010/wordprocessingShape" mc:Ignorable="w14 w15 w16se w16cid w16 w16cex w16sdtdh w16du wp14">
+  <w15:person w15:author="Mario Martin Zapata Salgado">
+    <w15:presenceInfo w15:providerId="AD" w15:userId="S::prof.mzapatas@uml.edu.ni::e8b7122e-cc94-4bda-ab23-68e80f3fdfd2"/>
+  </w15:person>
+</w15:people>
 </file>
 
 <file path=word/styles.xml><?xml version="1.0" encoding="utf-8"?>
@@ -5219,7 +5586,7 @@
   <w:style w:type="paragraph" w:default="1" w:styleId="Normal">
     <w:name w:val="Normal"/>
     <w:qFormat/>
-    <w:rsid w:val="00F16523"/>
+    <w:rsid w:val="00FF0864"/>
     <w:rPr>
       <w:rFonts w:eastAsia="Times New Roman" w:cs="Times New Roman"/>
     </w:rPr>
@@ -5959,12 +6326,6 @@
 </file>
 
 <file path=customXml/item1.xml><?xml version="1.0" encoding="utf-8"?>
-<go:gDocsCustomXmlDataStorage xmlns:go="http://customooxmlschemas.google.com/" xmlns:r="http://schemas.openxmlformats.org/officeDocument/2006/relationships" uri="GoogleDocsCustomDataVersion2">
-  <go:docsCustomData xmlns:go="http://customooxmlschemas.google.com/" roundtripDataSignature="AMtx7mgqU9CMrLudvztP5YVcxVH/UoUByw==">CgMxLjA4AHIhMW9sRkQ0Z3R4aDJHc2h5cW5BaEZkUW1YTThTYnpmdEIw</go:docsCustomData>
-</go:gDocsCustomXmlDataStorage>
-</file>
-
-<file path=customXml/item2.xml><?xml version="1.0" encoding="utf-8"?>
 <b:Sources xmlns:b="http://schemas.openxmlformats.org/officeDocument/2006/bibliography" xmlns="http://schemas.openxmlformats.org/officeDocument/2006/bibliography" SelectedStyle="\APASixthEditionOfficeOnline.xsl" StyleName="APA" Version="6">
   <b:Source>
     <b:Tag>Rop04</b:Tag>
@@ -6114,19 +6475,25 @@
 </b:Sources>
 </file>
 
+<file path=customXml/item2.xml><?xml version="1.0" encoding="utf-8"?>
+<go:gDocsCustomXmlDataStorage xmlns:go="http://customooxmlschemas.google.com/" xmlns:r="http://schemas.openxmlformats.org/officeDocument/2006/relationships" uri="GoogleDocsCustomDataVersion2">
+  <go:docsCustomData xmlns:go="http://customooxmlschemas.google.com/" roundtripDataSignature="AMtx7mgqU9CMrLudvztP5YVcxVH/UoUByw==">CgMxLjA4AHIhMW9sRkQ0Z3R4aDJHc2h5cW5BaEZkUW1YTThTYnpmdEIw</go:docsCustomData>
+</go:gDocsCustomXmlDataStorage>
+</file>
+
 <file path=customXml/itemProps1.xml><?xml version="1.0" encoding="utf-8"?>
+<ds:datastoreItem xmlns:ds="http://schemas.openxmlformats.org/officeDocument/2006/customXml" ds:itemID="{8B1CC64B-18E1-4285-A947-B90EA063CB8E}">
+  <ds:schemaRefs>
+    <ds:schemaRef ds:uri="http://schemas.openxmlformats.org/officeDocument/2006/bibliography"/>
+  </ds:schemaRefs>
+</ds:datastoreItem>
+</file>
+
+<file path=customXml/itemProps2.xml><?xml version="1.0" encoding="utf-8"?>
 <ds:datastoreItem xmlns:ds="http://schemas.openxmlformats.org/officeDocument/2006/customXml" ds:itemID="{11111111-1234-1234-1234-123412341234}">
   <ds:schemaRefs>
     <ds:schemaRef ds:uri="http://customooxmlschemas.google.com/"/>
     <ds:schemaRef ds:uri="http://schemas.openxmlformats.org/officeDocument/2006/relationships"/>
   </ds:schemaRefs>
 </ds:datastoreItem>
-</file>
-
-<file path=customXml/itemProps2.xml><?xml version="1.0" encoding="utf-8"?>
-<ds:datastoreItem xmlns:ds="http://schemas.openxmlformats.org/officeDocument/2006/customXml" ds:itemID="{8B1CC64B-18E1-4285-A947-B90EA063CB8E}">
-  <ds:schemaRefs>
-    <ds:schemaRef ds:uri="http://schemas.openxmlformats.org/officeDocument/2006/bibliography"/>
-  </ds:schemaRefs>
-</ds:datastoreItem>
 </file>
</xml_diff>

<commit_message>
Nuevo cambio de prueba
</commit_message>
<xml_diff>
--- a/Revista JIREH/2024/Ensayo/Máster Iván González/Ensayo Currículo por Competencia RMZ-4-2024.docx
+++ b/Revista JIREH/2024/Ensayo/Máster Iván González/Ensayo Currículo por Competencia RMZ-4-2024.docx
@@ -12,6 +12,33 @@
           <w:szCs w:val="40"/>
         </w:rPr>
       </w:pPr>
+      <w:r>
+        <w:rPr>
+          <w:rFonts w:ascii="Verdana" w:eastAsia="Verdana" w:hAnsi="Verdana" w:cs="Verdana"/>
+          <w:color w:val="002060"/>
+          <w:sz w:val="40"/>
+          <w:szCs w:val="40"/>
+        </w:rPr>
+        <w:t>F</w:t>
+      </w:r>
+      <w:r>
+        <w:rPr>
+          <w:rFonts w:ascii="Verdana" w:eastAsia="Verdana" w:hAnsi="Verdana" w:cs="Verdana"/>
+          <w:color w:val="002060"/>
+          <w:sz w:val="40"/>
+          <w:szCs w:val="40"/>
+        </w:rPr>
+        <w:t>asdfasd</w:t>
+      </w:r>
+      <w:r>
+        <w:rPr>
+          <w:rFonts w:ascii="Verdana" w:eastAsia="Verdana" w:hAnsi="Verdana" w:cs="Verdana"/>
+          <w:color w:val="002060"/>
+          <w:sz w:val="40"/>
+          <w:szCs w:val="40"/>
+        </w:rPr>
+        <w:t xml:space="preserve"> – nuevo cambio</w:t>
+      </w:r>
     </w:p>
     <w:p>
       <w:pPr>
@@ -507,39 +534,7 @@
                                 <w:rFonts w:ascii="Verdana" w:hAnsi="Verdana"/>
                                 <w:iCs/>
                               </w:rPr>
-                              <w:t xml:space="preserve">Recibido: </w:t>
-                            </w:r>
-                            <w:proofErr w:type="spellStart"/>
-                            <w:r>
-                              <w:rPr>
-                                <w:rFonts w:ascii="Verdana" w:hAnsi="Verdana"/>
-                                <w:iCs/>
-                              </w:rPr>
-                              <w:t>yy</w:t>
-                            </w:r>
-                            <w:proofErr w:type="spellEnd"/>
-                            <w:r>
-                              <w:rPr>
-                                <w:rFonts w:ascii="Verdana" w:hAnsi="Verdana"/>
-                                <w:iCs/>
-                              </w:rPr>
-                              <w:t xml:space="preserve"> de abril de 202y. Aceptado: </w:t>
-                            </w:r>
-                            <w:proofErr w:type="spellStart"/>
-                            <w:r>
-                              <w:rPr>
-                                <w:rFonts w:ascii="Verdana" w:hAnsi="Verdana"/>
-                                <w:iCs/>
-                              </w:rPr>
-                              <w:t>yy</w:t>
-                            </w:r>
-                            <w:proofErr w:type="spellEnd"/>
-                            <w:r>
-                              <w:rPr>
-                                <w:rFonts w:ascii="Verdana" w:hAnsi="Verdana"/>
-                                <w:iCs/>
-                              </w:rPr>
-                              <w:t xml:space="preserve"> de Junio de 202y</w:t>
+                              <w:t>Recibido: yy de abril de 202y. Aceptado: yy de Junio de 202y</w:t>
                             </w:r>
                           </w:p>
                           <w:p>
@@ -561,51 +556,7 @@
                                 <w:szCs w:val="20"/>
                                 <w:lang w:val="en-US"/>
                               </w:rPr>
-                              <w:t xml:space="preserve">Received: April </w:t>
-                            </w:r>
-                            <w:proofErr w:type="spellStart"/>
-                            <w:r>
-                              <w:rPr>
-                                <w:rFonts w:ascii="Verdana" w:hAnsi="Verdana"/>
-                                <w:i/>
-                                <w:sz w:val="20"/>
-                                <w:szCs w:val="20"/>
-                                <w:lang w:val="en-US"/>
-                              </w:rPr>
-                              <w:t>yy</w:t>
-                            </w:r>
-                            <w:proofErr w:type="spellEnd"/>
-                            <w:r>
-                              <w:rPr>
-                                <w:rFonts w:ascii="Verdana" w:hAnsi="Verdana"/>
-                                <w:i/>
-                                <w:sz w:val="20"/>
-                                <w:szCs w:val="20"/>
-                                <w:lang w:val="en-US"/>
-                              </w:rPr>
-                              <w:t xml:space="preserve">, 202y     Accepted: June </w:t>
-                            </w:r>
-                            <w:proofErr w:type="spellStart"/>
-                            <w:r>
-                              <w:rPr>
-                                <w:rFonts w:ascii="Verdana" w:hAnsi="Verdana"/>
-                                <w:i/>
-                                <w:sz w:val="20"/>
-                                <w:szCs w:val="20"/>
-                                <w:lang w:val="en-US"/>
-                              </w:rPr>
-                              <w:t>yy</w:t>
-                            </w:r>
-                            <w:proofErr w:type="spellEnd"/>
-                            <w:r>
-                              <w:rPr>
-                                <w:rFonts w:ascii="Verdana" w:hAnsi="Verdana"/>
-                                <w:i/>
-                                <w:sz w:val="20"/>
-                                <w:szCs w:val="20"/>
-                                <w:lang w:val="en-US"/>
-                              </w:rPr>
-                              <w:t>, 202y</w:t>
+                              <w:t>Received: April yy, 202y     Accepted: June yy, 202y</w:t>
                             </w:r>
                           </w:p>
                           <w:p/>
@@ -2115,27 +2066,7 @@
           <w:sz w:val="24"/>
           <w:szCs w:val="24"/>
         </w:rPr>
-        <w:t xml:space="preserve">Gerhard </w:t>
-      </w:r>
-      <w:proofErr w:type="spellStart"/>
-      <w:r>
-        <w:rPr>
-          <w:rFonts w:ascii="Verdana" w:eastAsia="Verdana" w:hAnsi="Verdana" w:cs="Verdana"/>
-          <w:color w:val="000000"/>
-          <w:sz w:val="24"/>
-          <w:szCs w:val="24"/>
-        </w:rPr>
-        <w:t>Bunk</w:t>
-      </w:r>
-      <w:proofErr w:type="spellEnd"/>
-      <w:r>
-        <w:rPr>
-          <w:rFonts w:ascii="Verdana" w:eastAsia="Verdana" w:hAnsi="Verdana" w:cs="Verdana"/>
-          <w:color w:val="000000"/>
-          <w:sz w:val="24"/>
-          <w:szCs w:val="24"/>
-        </w:rPr>
-        <w:t xml:space="preserve"> </w:t>
+        <w:t xml:space="preserve">Gerhard Bunk </w:t>
       </w:r>
       <w:commentRangeEnd w:id="0"/>
       <w:r>
@@ -4192,6 +4123,19 @@
         <w:t>Se cita a este autor, pero no está la referencia bibliográfica en el apartado correspondiente.</w:t>
       </w:r>
     </w:p>
+    <w:p>
+      <w:pPr>
+        <w:pStyle w:val="Textocomentario"/>
+      </w:pPr>
+    </w:p>
+    <w:p>
+      <w:pPr>
+        <w:pStyle w:val="Textocomentario"/>
+      </w:pPr>
+      <w:r>
+        <w:t>Agregar la cita conforme la Norma APA 6ta Edición.</w:t>
+      </w:r>
+    </w:p>
   </w:comment>
   <w:comment w:id="1" w:author="Mario Martin Zapata Salgado" w:date="2024-04-22T12:54:00Z" w:initials="MZ">
     <w:p>
@@ -4206,6 +4150,19 @@
       </w:r>
       <w:r>
         <w:t>Se cita a este autor, pero no está la referencia bibliográfica en el apartado correspondiente.</w:t>
+      </w:r>
+    </w:p>
+    <w:p>
+      <w:pPr>
+        <w:pStyle w:val="Textocomentario"/>
+      </w:pPr>
+    </w:p>
+    <w:p>
+      <w:pPr>
+        <w:pStyle w:val="Textocomentario"/>
+      </w:pPr>
+      <w:r>
+        <w:t>Agregar la cita conforme la Norma APA 6ta Edición.</w:t>
       </w:r>
     </w:p>
     <w:p>
@@ -4292,43 +4249,7 @@
         <w:b/>
         <w:color w:val="011893"/>
       </w:rPr>
-      <w:t xml:space="preserve">© Revista Científica Multidisciplinaria JIREH.  ISSN </w:t>
-    </w:r>
-    <w:proofErr w:type="spellStart"/>
-    <w:r>
-      <w:rPr>
-        <w:rFonts w:ascii="Verdana" w:eastAsia="Verdana" w:hAnsi="Verdana" w:cs="Verdana"/>
-        <w:b/>
-        <w:color w:val="011893"/>
-      </w:rPr>
-      <w:t>yyyyyyy</w:t>
-    </w:r>
-    <w:proofErr w:type="spellEnd"/>
-    <w:r>
-      <w:rPr>
-        <w:rFonts w:ascii="Verdana" w:eastAsia="Verdana" w:hAnsi="Verdana" w:cs="Verdana"/>
-        <w:b/>
-        <w:color w:val="011893"/>
-      </w:rPr>
-      <w:t xml:space="preserve">, Año y, Número y, páginas </w:t>
-    </w:r>
-    <w:proofErr w:type="spellStart"/>
-    <w:r>
-      <w:rPr>
-        <w:rFonts w:ascii="Verdana" w:eastAsia="Verdana" w:hAnsi="Verdana" w:cs="Verdana"/>
-        <w:b/>
-        <w:color w:val="011893"/>
-      </w:rPr>
-      <w:t>yy-yy</w:t>
-    </w:r>
-    <w:proofErr w:type="spellEnd"/>
-    <w:r>
-      <w:rPr>
-        <w:rFonts w:ascii="Verdana" w:eastAsia="Verdana" w:hAnsi="Verdana" w:cs="Verdana"/>
-        <w:b/>
-        <w:color w:val="011893"/>
-      </w:rPr>
-      <w:t>, 202y</w:t>
+      <w:t>© Revista Científica Multidisciplinaria JIREH.  ISSN yyyyyyy, Año y, Número y, páginas yy-yy, 202y</w:t>
     </w:r>
   </w:p>
 </w:ftr>
@@ -6326,6 +6247,12 @@
 </file>
 
 <file path=customXml/item1.xml><?xml version="1.0" encoding="utf-8"?>
+<go:gDocsCustomXmlDataStorage xmlns:go="http://customooxmlschemas.google.com/" xmlns:r="http://schemas.openxmlformats.org/officeDocument/2006/relationships" uri="GoogleDocsCustomDataVersion2">
+  <go:docsCustomData xmlns:go="http://customooxmlschemas.google.com/" roundtripDataSignature="AMtx7mgqU9CMrLudvztP5YVcxVH/UoUByw==">CgMxLjA4AHIhMW9sRkQ0Z3R4aDJHc2h5cW5BaEZkUW1YTThTYnpmdEIw</go:docsCustomData>
+</go:gDocsCustomXmlDataStorage>
+</file>
+
+<file path=customXml/item2.xml><?xml version="1.0" encoding="utf-8"?>
 <b:Sources xmlns:b="http://schemas.openxmlformats.org/officeDocument/2006/bibliography" xmlns="http://schemas.openxmlformats.org/officeDocument/2006/bibliography" SelectedStyle="\APASixthEditionOfficeOnline.xsl" StyleName="APA" Version="6">
   <b:Source>
     <b:Tag>Rop04</b:Tag>
@@ -6475,25 +6402,19 @@
 </b:Sources>
 </file>
 
-<file path=customXml/item2.xml><?xml version="1.0" encoding="utf-8"?>
-<go:gDocsCustomXmlDataStorage xmlns:go="http://customooxmlschemas.google.com/" xmlns:r="http://schemas.openxmlformats.org/officeDocument/2006/relationships" uri="GoogleDocsCustomDataVersion2">
-  <go:docsCustomData xmlns:go="http://customooxmlschemas.google.com/" roundtripDataSignature="AMtx7mgqU9CMrLudvztP5YVcxVH/UoUByw==">CgMxLjA4AHIhMW9sRkQ0Z3R4aDJHc2h5cW5BaEZkUW1YTThTYnpmdEIw</go:docsCustomData>
-</go:gDocsCustomXmlDataStorage>
-</file>
-
 <file path=customXml/itemProps1.xml><?xml version="1.0" encoding="utf-8"?>
-<ds:datastoreItem xmlns:ds="http://schemas.openxmlformats.org/officeDocument/2006/customXml" ds:itemID="{8B1CC64B-18E1-4285-A947-B90EA063CB8E}">
-  <ds:schemaRefs>
-    <ds:schemaRef ds:uri="http://schemas.openxmlformats.org/officeDocument/2006/bibliography"/>
-  </ds:schemaRefs>
-</ds:datastoreItem>
-</file>
-
-<file path=customXml/itemProps2.xml><?xml version="1.0" encoding="utf-8"?>
 <ds:datastoreItem xmlns:ds="http://schemas.openxmlformats.org/officeDocument/2006/customXml" ds:itemID="{11111111-1234-1234-1234-123412341234}">
   <ds:schemaRefs>
     <ds:schemaRef ds:uri="http://customooxmlschemas.google.com/"/>
     <ds:schemaRef ds:uri="http://schemas.openxmlformats.org/officeDocument/2006/relationships"/>
   </ds:schemaRefs>
 </ds:datastoreItem>
+</file>
+
+<file path=customXml/itemProps2.xml><?xml version="1.0" encoding="utf-8"?>
+<ds:datastoreItem xmlns:ds="http://schemas.openxmlformats.org/officeDocument/2006/customXml" ds:itemID="{8B1CC64B-18E1-4285-A947-B90EA063CB8E}">
+  <ds:schemaRefs>
+    <ds:schemaRef ds:uri="http://schemas.openxmlformats.org/officeDocument/2006/bibliography"/>
+  </ds:schemaRefs>
+</ds:datastoreItem>
 </file>
</xml_diff>